<commit_message>
FPVTL-1970 remove customOrderDoc from the casedata after render
</commit_message>
<xml_diff>
--- a/src/test/resources/templates/Order7.6_poitl_POC.docx
+++ b/src/test/resources/templates/Order7.6_poitl_POC.docx
@@ -48,11 +48,11 @@
                   <v:path o:extrusionok="f" gradientshapeok="t" o:connecttype="rect"/>
                   <o:lock v:ext="edit" aspectratio="t"/>
                 </v:shapetype>
-                <v:shape id="_x0000_s1026" type="#_x0000_t75" alt="Logo           &#13;&#10;&#13;&#10;&#13;&#10;&#13;&#10;&#13;&#10;&#13;&#10;&#13;&#10;&#13;&#10;&#13;&#10;&#13;&#10;&#13;&#10;&#13;&#10;&#13;&#10;&#13;&#10;&#13;&#10;&#13;&#10;&#13;&#10;&#13;&#10;&#13;&#10;&#13;&#10;&#13;&#10;&#13;&#10;&#13;&#10;&#13;&#10;&#13;&#10;&#13;&#10;&#13;&#10;&#13;&#10;&#13;&#10;&#13;&#10;&#13;&#10;&#13;&#10;&#13;&#10;&#13;&#10;&#13;&#10;&#13;&#10;&#13;&#10;&#13;&#10;&#13;&#10;&#13;&#10;&#13;&#10;&#13;&#10;&#13;&#10;&#13;&#10;&#13;&#10;&#13;&#10;&#13;&#10;&#13;&#10;&#13;&#10;&#13;&#10;&#13;&#10;&#13;&#10;&#13;&#10;&#13;&#10;&#13;&#10;&#13;&#10;&#13;&#10;&#13;&#10;&#13;&#10;&#13;&#10;&#13;&#10;&#13;&#10;&#13;&#10;&#13;&#10;&#13;&#10;&#13;&#10;&#13;&#10;&#13;&#10;&#13;&#10;&#13;&#10;&#13;&#10;&#13;&#10;&#13;&#10;&#13;&#10;&#13;&#10;&#13;&#10;&#13;&#10;&#13;&#10;&#13;&#10;&#13;&#10;&#13;&#10;&#13;&#10;&#13;&#10;&#13;&#10;&#13;&#10;&#13;&#10;&#13;&#10;&#13;&#10;&#13;&#10;&#13;&#10;&#13;&#10;&#13;&#10;&#13;&#10;&#13;&#10;&#13;&#10;&#13;&#10;&#13;&#10;&#13;&#10;&#13;&#10;&#13;&#10;&#13;&#10;&#13;&#10;&#13;&#10;&#13;&#10;&#13;&#10;&#13;&#10;&#13;&#10;&#13;&#10;&#13;&#10;&#13;&#10;&#13;&#10;&#13;&#10;&#13;&#10;&#13;&#10;&#13;&#10;&#13;&#10;&#13;&#10;&#13;&#10;&#13;&#10;&#13;&#10;&#13;&#10;&#13;&#10;&#13;&#10;&#13;&#10;&#13;&#10;&#13;&#10;&#13;&#10;&#13;&#10;&#13;&#10;&#13;&#10;&#13;&#10;&#13;&#10;&#13;&#10;&#13;&#10;&#13;&#10;&#13;&#10;&#13;&#10;&#13;&#10;&#13;&#10;&#13;&#10;&#13;&#10;&#13;&#10;&#13;&#10;&#13;&#10;&#13;&#10;&#13;&#10;&#13;&#10;&#13;&#10;&#13;&#10;&#13;&#10;&#13;&#10;&#13;&#10;&#13;&#10;&#13;&#10;&#13;&#10;&#13;&#10;&#13;&#10;&#13;&#10;&#13;&#10;&#13;&#10;&#13;&#10;&#13;&#10;&#13;&#10;&#13;&#10;&#13;&#10;&#13;&#10;&#13;&#10;&#13;&#10;&#13;&#10;&#13;&#10;&#13;&#10;&#13;&#10;&#13;&#10;&#13;&#10;&#13;&#10;&#13;&#10;&#13;&#10;&#13;&#10;&#13;&#10;&#13;&#10;&#13;&#10;&#13;&#10;&#13;&#10;&#13;&#10;&#13;&#10;&#13;&#10;&#13;&#10;&#13;&#10;&#13;&#10;&#13;&#10;&#13;&#10;&#13;&#10;&#13;&#10;&#13;&#10;&#13;&#10;&#13;&#10;&#13;&#10;&#13;&#10;&#13;&#10;&#13;&#10;&#13;&#10;&#13;&#10;&#13;&#10;&#13;&#10;&#13;&#10;&#13;&#10;&#13;&#10;&#13;&#10;&#13;&#10;&#13;&#10;&#13;&#10;&#13;&#10;&#13;&#10;&#13;&#10;&#13;&#10;&#13;&#10;&#13;&#10;&#13;&#10;&#13;&#10;&#13;&#10;&#13;&#10;&#13;&#10;&#13;&#10;&#13;&#10;&#13;&#10;&#13;&#10;&#13;&#10;&#13;&#10;&#13;&#10;&#13;&#10;&#13;&#10;&#13;&#10;&#13;&#10;&#13;&#10;&#13;&#10;&#13;&#10;&#13;&#10;&#13;&#10;&#13;&#10;&#13;&#10;&#13;&#10;&#13;&#10;&#13;&#10;&#13;&#10;&#13;&#10;&#13;&#10;&#13;&#10;&#13;&#10;&#13;&#10;&#13;&#10;&#13;&#10;&#13;&#10;&#13;&#10;&#13;&#10;&#13;&#10;&#13;&#10;&#13;&#10;&#13;&#10;&#13;&#10;&#13;&#10;&#13;&#10;&#13;&#10;&#13;&#10;&#13;&#10;&#13;&#10;&#13;&#10;&#13;&#10;&#13;&#10;&#13;&#10;&#13;&#10;&#13;&#10;&#13;&#10;&#13;&#10;&#13;&#10;&#13;&#10;&#13;&#10;&#13;&#10;&#13;&#10;&#13;&#10;&#13;&#10;&#13;&#10;&#13;&#10;&#13;&#10;&#13;&#10;&#13;&#10;&#13;&#10;&#13;&#10;&#13;&#10;&#13;&#10;&#13;&#10;&#13;&#10;&#13;&#10;&#13;&#10;&#13;&#10;&#13;&#10;&#13;&#10;&#13;&#10;&#13;&#10;&#13;&#10;&#13;&#10;&#13;&#10;&#13;&#10;&#13;&#10;&#13;&#10;&#13;&#10;&#13;&#10;&#13;&#10;&#13;&#10;&#13;&#10;&#13;&#10;&#13;&#10;&#13;&#10;&#13;&#10;&#13;&#10;&#13;&#10;&#13;&#10;&#13;&#10;&#13;&#10;&#13;&#10;&#13;&#10;&#13;&#10;&#13;&#10;&#13;&#10;&#13;&#10;&#13;&#10;&#13;&#10;&#13;&#10;&#13;&#10;&#13;&#10;&#13;&#10;&#13;&#10;&#13;&#10;&#13;&#10;&#13;&#10;&#13;&#10;&#13;&#10;&#13;&#10;&#13;&#10;&#13;&#10;&#13;&#10;&#13;&#10;&#13;&#10;&#13;&#10;&#13;&#10;&#13;&#10;&#13;&#10;&#13;&#10;&#13;&#10;&#13;&#10;&#13;&#10;&#13;&#10;&#13;&#10;&#13;&#10;&#13;&#10;&#13;&#10;&#13;&#10;&#13;&#10;&#13;&#10;&#13;&#10;&#13;&#10;&#13;&#10;&#13;&#10;&#13;&#10;&#13;&#10;&#13;&#10;&#13;&#10;&#13;&#10;&#13;&#10;&#13;&#10;&#13;&#10;&#13;&#10;&#13;&#10;&#13;&#10;&#13;&#10;&#13;&#10;&#13;&#10;&#13;&#10;&#13;&#10;&#13;&#10;&#13;&#10;&#13;&#10;&#13;&#10;&#13;&#10;&#13;&#10;&#13;&#10;&#13;&#10;&#13;&#10;&#13;&#10;&#13;&#10;&#13;&#10;&#13;&#10;&#13;&#10;&#13;&#10;&#13;&#10;&#13;&#10;&#13;&#10;&#13;&#10;&#13;&#10;&#13;&#10;&#13;&#10;&#13;&#10;&#13;&#10;&#13;&#10;&#13;&#10;&#13;&#10;&#13;&#10;&#13;&#10;&#13;&#10;&#13;&#10;&#13;&#10;&#13;&#10;&#13;&#10;&#13;&#10;&#13;&#10;&#13;&#10;&#13;&#10;&#13;&#10;&#13;&#10;&#13;&#10;&#13;&#10;&#13;&#10;&#13;&#10;&#13;&#10;&#13;&#10;&#13;&#10;&#13;&#10;&#13;&#10;&#13;&#10;&#13;&#10;&#13;&#10;&#13;&#10;&#13;&#10;&#13;&#10;&#13;&#10;&#13;&#10;&#13;&#10;&#13;&#10;&#13;&#10;&#13;&#10;&#13;&#10;&#13;&#10;&#13;&#10;&#13;&#10;&#13;&#10;&#13;&#10;&#13;&#10;&#13;&#10;&#13;&#10;&#13;&#10;&#13;&#10;&#13;&#10;&#13;&#10;&#13;&#10;&#13;&#10;&#13;&#10;&#13;&#10;&#13;&#10;&#13;&#10;&#13;&#10;&#13;&#10;&#13;&#10;&#13;&#10;&#13;&#10;&#13;&#10;&#13;&#10;&#13;&#10;&#13;&#10;&#13;&#10;&#13;&#10;&#13;&#10;&#13;&#10;&#13;&#10;&#13;&#10;&#13;&#10;&#13;&#10;&#13;&#10;&#13;&#10;&#13;&#10;&#13;&#10;&#13;&#10;&#13;&#10;&#13;&#10;&#13;&#10;&#13;&#10;&#13;&#10;&#13;&#10;&#13;&#10;&#13;&#10;&#13;&#10;&#13;&#10;&#13;&#10;&#13;&#10;&#13;&#10;&#13;&#10;&#13;&#10;&#13;&#10;&#13;&#10;&#13;&#10;&#13;&#10;&#13;&#10;&#13;&#10;&#13;&#10;&#13;&#10;&#13;&#10;&#13;&#10;&#13;&#10;&#13;&#10;&#13;&#10;&#13;&#10;&#13;&#10;&#13;&#10;&#13;&#10;&#13;&#10;&#13;&#10;&#13;&#10;&#13;&#10;&#13;&#10;&#13;&#10;&#13;&#10;&#13;&#10;&#13;&#10;&#13;&#10;&#13;&#10;&#13;&#10;&#13;&#10;&#13;&#10;&#13;&#10;&#13;&#10;&#13;&#10;&#13;&#10;&#13;&#10;&#13;&#10;&#13;&#10;&#13;&#10;&#13;&#10;&#13;&#10;&#13;&#10;&#13;&#10;&#13;&#10;&#13;&#10;&#13;&#10;&#13;&#10;&#13;&#10;&#13;&#10;&#13;&#10;&#13;&#10;&#13;&#10;&#13;&#10;&#13;&#10;&#13;&#10;&#13;&#10;&#13;&#10;&#13;&#10;&#13;&#10;&#13;&#10;&#13;&#10;&#13;&#10;&#13;&#10;&#13;&#10;&#13;&#10;&#13;&#10;&#13;&#10;&#13;&#10;&#13;&#10;&#13;&#10;&#13;&#10;&#13;&#10;&#13;&#10;&#13;&#10;&#13;&#10;&#13;&#10;&#13;&#10;&#13;&#10;&#13;&#10;&#13;&#10;&#13;&#10;&#13;&#10;&#13;&#10;&#13;&#10;&#13;&#10;&#13;&#10;&#13;&#10;&#13;&#10;&#13;&#10;&#13;&#10;&#13;&#10;&#13;&#10;&#13;&#10;&#13;&#10;&#13;&#10;&#13;&#10;&#13;&#10;&#13;&#10;&#13;&#10;&#13;&#10;&#13;&#10;&#13;&#10;&#13;&#10;&#13;&#10;&#13;&#10;&#13;&#10;&#13;&#10;&#13;&#10;&#13;&#10;&#13;&#10;&#13;&#10;&#13;&#10;&#13;&#10;&#13;&#10;&#13;&#10;&#13;&#10;&#13;&#10;&#13;&#10;&#13;&#10;&#13;&#10;&#13;&#10;&#13;&#10;&#13;&#10;&#13;&#10;&#13;&#10;&#13;&#10;&#13;&#10;&#13;&#10;&#13;&#10;&#13;&#10;&#13;&#10;&#13;&#10;&#13;&#10;&#13;&#10;&#13;&#10;&#13;&#10;&#13;&#10;&#13;&#10;&#13;&#10;&#13;&#10;&#13;&#10;&#13;&#10;&#13;&#10;&#13;&#10;&#13;&#10;&#13;&#10;&#13;&#10;&#13;&#10;&#13;&#10;&#13;&#10;&#13;&#10;&#13;&#10;&#13;&#10;&#13;&#10;&#13;&#10;&#13;&#10;&#13;&#10;&#13;&#10;&#13;&#10;&#13;&#10;&#13;&#10;&#13;&#10;&#13;&#10;&#13;&#10;&#13;&#10;&#13;&#10;&#13;&#10;&#13;&#10;&#13;&#10;&#13;&#10;&#13;&#10;&#13;&#10;&#13;&#10;&#13;&#10;&#13;&#10;&#13;&#10;&#13;&#10;&#13;&#10;&#13;&#10;&#13;&#10;&#13;&#10;&#13;&#10;&#13;&#10;&#13;&#10;&#13;&#10;&#13;&#10;&#13;&#10;&#13;&#10;&#13;&#10;&#13;&#10;&#13;&#10;&#13;&#10;&#13;&#10;&#13;&#10;&#13;&#10;&#13;&#10;&#13;&#10;&#13;&#10;&#13;&#10;&#13;&#10;&#13;&#10;&#13;&#10;&#13;&#10;&#13;&#10;&#13;&#10;&#13;&#10;&#13;&#10;&#13;&#10;&#13;&#10;&#13;&#10;&#13;&#10;&#13;&#10;&#13;&#10;&#13;&#10;&#13;&#10;&#13;&#10;&#13;&#10;&#13;&#10;&#13;&#10;&#13;&#10;&#13;&#10;&#13;&#10;&#13;&#10;&#13;&#10;&#13;&#10;&#13;&#10;&#13;&#10;&#13;&#10;&#13;&#10;&#13;&#10;&#13;&#10;&#13;&#10;&#13;&#10;&#13;&#10;&#13;&#10;&#13;&#10;&#13;&#10;&#13;&#10;&#13;&#10;&#13;&#10;&#13;&#10;&#13;&#10;&#13;&#10;&#13;&#10;&#13;&#10;&#13;&#10;&#13;&#10;&#13;&#10;&#13;&#10;&#13;&#10;&#13;&#10;&#13;&#10;&#13;&#10;&#13;&#10;&#13;&#10;&#13;&#10;&#13;&#10;&#13;&#10;&#13;&#10;&#13;&#10;&#13;&#10;&#13;&#10;&#13;&#10;&#13;&#10;&#13;&#10;&#13;&#10;&#13;&#10;&#13;&#10;&#13;&#10;&#13;&#10;&#13;&#10;&#13;&#10;&#13;&#10;&#13;&#10;&#13;&#10;&#13;&#10;&#13;&#10;&#13;&#10;&#13;&#10;&#13;&#10;&#13;&#10;&#13;&#10;&#13;&#10;&#13;&#10;&#13;&#10;&#13;&#10;&#13;&#10;&#13;&#10;&#13;&#10;&#13;&#10;&#13;&#10;&#13;&#10;&#13;&#10;&#13;&#10;&#13;&#10;&#13;&#10;&#13;&#10;&#13;&#10;&#13;&#10;&#13;&#10;&#13;&#10;&#13;&#10;&#13;&#10;&#13;&#10;&#13;&#10;&#13;&#10;&#13;&#10;&#13;&#10;&#13;&#10;&#13;&#10;&#13;&#10;&#13;&#10;&#13;&#10;&#13;&#10;&#13;&#10;&#13;&#10;&#13;&#10;&#13;&#10;&#13;&#10;&#13;&#10;&#13;&#10;&#13;&#10;&#13;&#10;&#13;&#10;&#13;&#10;&#13;&#10;&#13;&#10;&#13;&#10;&#13;&#10;&#13;&#10;&#13;&#10;&#13;&#10;&#13;&#10;&#13;&#10;&#13;&#10;&#13;&#10;&#13;&#10;&#13;&#10;&#13;&#10;&#13;&#10;&#13;&#10;&#13;&#10;&#13;&#10;&#13;&#10;&#13;&#10;&#13;&#10;&#13;&#10;&#13;&#10;&#13;&#10;&#13;&#10;&#13;&#10;&#13;&#10;&#13;&#10;&#13;&#10;&#13;&#10;&#13;&#10;&#13;&#10;&#13;&#10;&#13;&#10;&#13;&#10;&#13;&#10;&#13;&#10;&#13;&#10;&#13;&#10;&#13;&#10;&#13;&#10;&#13;&#10;&#13;&#10;&#13;&#10;&#13;&#10;&#13;&#10;&#13;&#10;&#13;&#10;&#13;&#10;&#13;&#10;&#13;&#10;&#13;&#10;&#13;&#10;&#13;&#10;&#13;&#10;&#13;&#10;&#13;&#10;&#13;&#10;&#13;&#10;&#13;&#10;&#13;&#10;&#13;&#10;&#13;&#10;&#13;&#10;&#13;&#10;&#13;&#10;&#13;&#10;&#13;&#10;&#13;&#10;&#13;&#10;&#13;&#10;&#13;&#10;&#13;&#10;&#13;&#10;&#13;&#10;&#13;&#10;&#13;&#10;&#13;&#10;&#13;&#10;&#13;&#10;&#13;&#10;&#13;&#10;&#13;&#10;&#13;&#10;&#13;&#10;&#13;&#10;&#13;&#10;&#13;&#10;&#13;&#10;&#13;&#10;&#13;&#10;&#13;&#10;&#13;&#10;&#13;&#10;&#13;&#10;&#13;&#10;&#13;&#10;&#13;&#10;&#13;&#10;&#13;&#10;&#13;&#10;&#13;&#10;&#13;&#10;&#13;&#10;&#13;&#10;&#13;&#10;&#13;&#10;&#13;&#10;&#13;&#10;&#13;&#10;&#13;&#10;&#13;&#10;&#13;&#10;&#13;&#10;&#13;&#10;&#13;&#10;&#13;&#10;&#13;&#10;&#13;&#10;&#13;&#10;&#13;&#10;&#13;&#10;&#13;&#10;&#13;&#10;&#13;&#10;&#13;&#10;&#13;&#10;&#13;&#10;&#13;&#10;&#13;&#10;&#13;&#10;&#13;&#10;&#13;&#10;&#13;&#10;&#13;&#10;&#13;&#10;&#13;&#10;&#13;&#10;&#13;&#10;&#13;&#10;&#13;&#10;&#13;&#10;&#13;&#10;&#13;&#10;&#13;&#10;&#13;&#10;&#13;&#10;&#13;&#10;&#13;&#10;&#13;&#10;&#13;&#10;&#13;&#10;&#13;&#10;&#13;&#10;&#13;&#10;&#13;&#10;&#13;&#10;&#13;&#10;&#13;&#10;&#13;&#10;&#13;&#10;&#13;&#10;&#13;&#10;&#13;&#10;&#13;&#10;&#13;&#10;&#13;&#10;&#13;&#10;&#13;&#10;&#13;&#10;&#13;&#10;&#13;&#10;&#13;&#10;&#13;&#10;&#13;&#10;&#13;&#10;&#13;&#10;&#13;&#10;&#13;&#10;&#13;&#10;&#13;&#10;&#13;&#10;&#13;&#10;&#13;&#10;&#13;&#10;&#13;&#10;&#13;&#10;&#13;&#10;&#13;&#10;&#13;&#10;&#13;&#10;&#13;&#10;&#13;&#10;&#13;&#10;&#13;&#10;&#13;&#10;&#13;&#10;&#13;&#10;&#13;&#10;&#13;&#10;&#13;&#10;&#13;&#10;&#13;&#10;&#13;&#10;&#13;&#10;&#13;&#10;&#13;&#10;&#13;&#10;&#13;&#10;&#13;&#10;&#13;&#10;&#13;&#10;&#13;&#10;&#13;&#10;&#13;&#10;&#13;&#10;&#13;&#10;&#13;&#10;&#13;&#10;&#13;&#10;&#13;&#10;&#13;&#10;&#13;&#10;&#13;&#10;&#13;&#10;&#13;&#10;&#13;&#10;&#13;&#10;&#13;&#10;&#13;&#10;&#13;&#10;&#13;&#10;&#13;&#10;&#13;&#10;&#13;&#10;&#13;&#10;&#13;&#10;&#13;&#10;&#13;&#10;&#13;&#10;&#13;&#10;&#13;&#10;&#13;&#10;&#13;&#10;&#13;&#10;&#13;&#10;&#13;&#10;&#13;&#10;&#13;&#10;&#13;&#10;&#13;&#10;&#13;&#10;&#13;&#10;&#13;&#10;&#13;&#10;&#13;&#10;&#13;&#10;&#13;&#10;&#13;&#10;&#13;&#10;&#13;&#10;&#13;&#10;&#13;&#10;&#13;&#10;&#13;&#10;&#13;&#10;&#13;&#10;&#13;&#10;&#13;&#10;&#13;&#10;&#13;&#10;&#13;&#10;&#13;&#10;&#13;&#10;&#13;&#10;&#13;&#10;&#13;&#10;&#13;&#10;&#13;&#10;&#13;&#10;&#13;&#10;&#13;&#10;&#13;&#10;&#13;&#10;&#13;&#10;&#13;&#10;&#13;&#10;&#13;&#10;&#13;&#10;&#13;&#10;&#13;&#10;&#13;&#10;&#13;&#10;&#13;&#10;&#13;&#10;&#13;&#10;&#13;&#10;&#13;&#10;&#13;&#10;&#13;&#10;&#13;&#10;&#13;&#10;&#13;&#10;&#13;&#10;&#13;&#10;&#13;&#10;&#13;&#10;&#13;&#10;&#13;&#10;&#13;&#10;&#13;&#10;&#13;&#10;&#13;&#10;&#13;&#10;&#13;&#10;&#13;&#10;&#13;&#10;&#13;&#10;&#13;&#10;&#13;&#10;&#13;&#10;&#13;&#10;&#13;&#10;&#13;&#10;&#13;&#10;&#13;&#10;&#13;&#10;&#13;&#10;&#13;&#10;&#13;&#10;&#13;&#10;&#13;&#10;&#13;&#10;&#13;&#10;&#13;&#10;&#13;&#10;&#13;&#10;&#13;&#10;&#13;&#10;&#13;&#10;&#13;&#10;&#13;&#10;&#13;&#10;&#13;&#10;&#13;&#10;&#13;&#10;&#13;&#10;&#13;&#10;&#13;&#10;&#13;&#10;&#13;&#10;&#13;&#10;&#13;&#10;&#13;&#10;&#13;&#10;&#13;&#10;&#13;&#10;&#13;&#10;&#13;&#10;&#13;&#10;&#13;&#10;&#13;&#10;&#13;&#10;&#13;&#10;&#13;&#10;&#13;&#10;&#13;&#10;&#13;&#10;&#13;&#10;&#13;&#10;&#13;&#10;&#13;&#10;&#13;&#10;&#13;&#10;&#13;&#10;&#13;&#10;&#13;&#10;&#13;&#10;&#13;&#10;&#13;&#10;&#13;&#10;&#13;&#10;&#13;&#10;&#13;&#10;&#13;&#10;&#13;&#10;&#13;&#10;&#13;&#10;&#13;&#10;&#13;&#10;&#13;&#10;&#13;&#10;&#13;&#10;&#13;&#10;&#13;&#10;&#13;&#10;&#13;&#10;&#13;&#10;&#13;&#10;&#13;&#10;&#13;&#10;&#13;&#10;&#13;&#10;&#13;&#10;&#13;&#10;&#13;&#10;&#13;&#10;&#13;&#10;&#13;&#10;&#13;&#10;&#13;&#10;&#13;&#10;&#13;&#10;&#13;&#10;&#13;&#10;&#13;&#10;&#13;&#10;&#13;&#10;&#13;&#10;&#13;&#10;&#13;&#10;&#13;&#10;&#13;&#10;&#13;&#10;&#13;&#10;&#13;&#10;&#13;&#10;&#13;&#10;&#13;&#10;&#13;&#10;&#13;&#10;&#13;&#10;&#13;&#10;&#13;&#10;&#13;&#10;&#13;&#10;&#13;&#10;&#13;&#10;&#13;&#10;&#13;&#10;&#13;&#10;&#13;&#10;&#13;&#10;&#13;&#10;&#13;&#10;&#13;&#10;&#13;&#10;&#13;&#10;&#13;&#10;&#13;&#10;&#13;&#10;&#13;&#10;&#13;&#10;&#13;&#10;&#13;&#10;&#13;&#10;&#13;&#10;&#13;&#10;&#13;&#10;&#13;&#10;&#13;&#10;&#13;&#10;&#13;&#10;&#13;&#10;&#13;&#10;&#13;&#10;&#13;&#10;&#13;&#10;&#13;&#10;&#13;&#10;&#13;&#10;&#13;&#10;&#13;&#10;&#13;&#10;&#13;&#10;&#13;&#10;&#13;&#10;&#13;&#10;&#13;&#10;&#13;&#10;&#13;&#10;&#13;&#10;&#13;&#10;&#13;&#10;&#13;&#10;&#13;&#10;&#13;&#10;&#13;&#10;&#13;&#10;&#13;&#10;&#13;&#10;&#13;&#10;&#13;&#10;&#13;&#10;&#13;&#10;&#13;&#10;&#13;&#10;&#13;&#10;&#13;&#10;&#13;&#10;&#13;&#10;&#13;&#10;&#13;&#10;&#13;&#10;&#13;&#10;&#13;&#10;&#13;&#10;&#13;&#10;&#13;&#10;&#13;&#10;&#13;&#10;&#13;&#10;&#13;&#10;&#13;&#10;&#13;&#10;&#13;&#10;&#13;&#10;&#13;&#10;&#13;&#10;&#13;&#10;&#13;&#10;&#13;&#10;&#13;&#10;&#13;&#10;&#13;&#10;&#13;&#10;&#13;&#10;&#13;&#10;&#13;&#10;&#13;&#10;&#13;&#10;&#13;&#10;&#13;&#10;&#13;&#10;&#13;&#10;&#13;&#10;&#13;&#10;&#13;&#10;&#13;&#10;&#13;&#10;&#13;&#10;&#13;&#10;&#13;&#10;&#13;&#10;&#13;&#10;&#13;&#10;&#13;&#10;&#13;&#10;&#13;&#10;&#13;&#10;&#13;&#10;&#13;&#10;&#13;&#10;&#13;&#10;&#13;&#10;&#13;&#10;&#13;&#10;&#13;&#10;&#13;&#10;&#13;&#10;&#13;&#10;&#13;&#10;&#13;&#10;&#13;&#10;&#13;&#10;&#13;&#10;&#13;&#10;&#13;&#10;&#13;&#10;&#13;&#10;&#13;&#10;&#13;&#10;&#13;&#10;&#13;&#10;&#13;&#10;&#13;&#10;&#13;&#10;&#13;&#10;&#13;&#10;&#13;&#10;&#13;&#10;&#13;&#10;&#13;&#10;&#13;&#10;&#13;&#10;&#13;&#10;&#13;&#10;&#13;&#10;&#13;&#10;&#13;&#10;&#13;&#10;&#13;&#10;&#13;&#10;&#13;&#10;&#13;&#10;&#13;&#10;&#13;&#10;&#13;&#10;&#13;&#10;&#13;&#10;&#13;&#10;&#13;&#10;&#13;&#10;&#13;&#10;&#13;&#10;&#13;&#10;&#13;&#10;&#13;&#10;&#13;&#10;&#13;&#10;&#13;&#10;&#13;&#10;&#13;&#10;&#13;&#10;&#13;&#10;&#13;&#10;&#13;&#10;&#13;&#10;&#13;&#10;&#13;&#10;&#13;&#10;&#13;&#10;&#13;&#10;&#13;&#10;&#13;&#10;&#13;&#10;&#13;&#10;&#13;&#10;&#13;&#10;&#13;&#10;&#13;&#10;&#13;&#10;&#13;&#10;&#13;&#10;&#13;&#10;&#13;&#10;&#13;&#10;&#13;&#10;&#13;&#10;&#13;&#10;&#13;&#10;&#13;&#10;&#13;&#10;&#13;&#10;&#13;&#10;&#13;&#10;&#13;&#10;&#13;&#10;&#13;&#10;&#13;&#10;&#13;&#10;&#13;&#10;&#13;&#10;&#13;&#10;&#13;&#10;&#13;&#10;&#13;&#10;&#13;&#10;&#13;&#10;&#13;&#10;&#13;&#10;&#13;&#10;&#13;&#10;&#13;&#10;&#13;&#10;&#13;&#10;&#13;&#10;&#13;&#10;&#13;&#10;&#13;&#10;&#13;&#10;&#13;&#10;&#13;&#10;&#13;&#10;&#13;&#10;&#13;&#10;&#13;&#10;&#13;&#10;&#13;&#10;&#13;&#10;&#13;&#10;&#13;&#10;&#13;&#10;&#13;&#10;&#13;&#10;&#13;&#10;&#13;&#10;&#13;&#10;&#13;&#10;&#13;&#10;&#13;&#10;&#13;&#10;&#13;&#10;&#13;&#10;&#13;&#10;&#13;&#10;&#13;&#10;&#13;&#10;&#13;&#10;&#13;&#10;&#13;&#10;&#13;&#10;&#13;&#10;&#13;&#10;&#13;&#10;&#13;&#10;&#13;&#10;&#13;&#10;&#13;&#10;&#13;&#10;&#13;&#10;&#13;&#10;&#13;&#10;&#13;&#10;&#13;&#10;&#13;&#10;&#13;&#10;&#13;&#10;&#13;&#10;&#13;&#10;&#13;&#10;&#13;&#10;&#13;&#10;&#13;&#10;&#13;&#10;&#13;&#10;&#13;&#10;&#13;&#10;&#13;&#10;&#13;&#10;&#13;&#10;&#13;&#10;&#13;&#10;&#13;&#10;&#13;&#10;&#13;&#10;&#13;&#10;&#13;&#10;&#13;&#10;&#13;&#10;&#13;&#10;&#13;&#10;&#13;&#10;&#13;&#10;&#13;&#10;&#13;&#10;&#13;&#10;&#13;&#10;&#13;&#10;&#13;&#10;&#13;&#10;&#13;&#10;&#13;&#10;&#13;&#10;&#13;&#10;&#13;&#10;&#13;&#10;&#13;&#10;&#13;&#10;&#13;&#10;&#13;&#10;&#13;&#10;&#13;&#10;&#13;&#10;&#13;&#10;&#13;&#10;&#13;&#10;&#13;&#10;&#13;&#10;&#13;&#10;&#13;&#10;&#13;&#10;&#13;&#10;&#13;&#10;&#13;&#10;&#13;&#10;&#13;&#10;&#13;&#10;&#13;&#10;&#13;&#10;&#13;&#10;&#13;&#10;&#13;&#10;&#13;&#10;&#13;&#10;&#13;&#10;&#13;&#10;&#13;&#10;&#13;&#10;&#13;&#10;&#13;&#10;&#13;&#10;&#13;&#10;&#13;&#10;&#13;&#10;&#13;&#10;&#13;&#10;&#13;&#10;&#13;&#10;&#13;&#10;           &#13;&#10;&#13;&#10;&#13;&#10;&#13;&#10;&#13;&#10;&#13;&#10;&#13;&#10;&#13;&#10;&#13;&#10;&#13;&#10;&#13;&#10;&#13;&#10;&#13;&#10;&#13;&#10;&#13;&#10;&#13;&#10;&#13;&#10;&#13;&#10;&#13;&#10;&#13;&#10;&#13;&#10;&#13;&#10;&#13;&#10;&#13;&#10;&#13;&#10;&#13;&#10;&#13;&#10;&#13;&#10;&#13;&#10;&#13;&#10;&#13;&#10;&#13;&#10;&#13;&#10;&#13;&#10;&#13;&#10;&#13;&#10;&#13;&#10;&#13;&#10;&#13;&#10;&#13;&#10;&#13;&#10;&#13;&#10;&#13;&#10;&#13;&#10;&#13;&#10;&#13;&#10;&#13;&#10;&#13;&#10;&#13;&#10;&#13;&#10;&#13;&#10;&#13;&#10;&#13;&#10;&#13;&#10;&#13;&#10;&#13;&#10;&#13;&#10;&#13;&#10;&#13;&#10;&#13;&#10;&#13;&#10;&#13;&#10;&#13;&#10;&#13;&#10;&#13;&#10;&#13;&#10;&#13;&#10;&#13;&#10;&#13;&#10;&#13;&#10;&#13;&#10;&#13;&#10;&#13;&#10;&#13;&#10;&#13;&#10;&#13;&#10;&#13;&#10;&#13;&#10;&#13;&#10;&#13;&#10;&#13;&#10;&#13;&#10;&#13;&#10;&#13;&#10;&#13;&#10;&#13;&#10;&#13;&#10;&#13;&#10;&#13;&#10;&#13;&#10;&#13;&#10;&#13;&#10;&#13;&#10;&#13;&#10;&#13;&#10;&#13;&#10;&#13;&#10;&#13;&#10;&#13;&#10;&#13;&#10;&#13;&#10;&#13;&#10;&#13;&#10;&#13;&#10;&#13;&#10;&#13;&#10;&#13;&#10;&#13;&#10;&#13;&#10;&#13;&#10;&#13;&#10;&#13;&#10;&#13;&#10;&#13;&#10;&#13;&#10;&#13;&#10;&#13;&#10;&#13;&#10;&#13;&#10;&#13;&#10;&#13;&#10;&#13;&#10;&#13;&#10;&#13;&#10;&#13;&#10;&#13;&#10;&#13;&#10;&#13;&#10;&#13;&#10;&#13;&#10;&#13;&#10;&#13;&#10;&#13;&#10;&#13;&#10;&#13;&#10;&#13;&#10;&#13;&#10;&#13;&#10;&#13;&#10;&#13;&#10;&#13;&#10;&#13;&#10;&#13;&#10;&#13;&#10;&#13;&#10;&#13;&#10;&#13;&#10;&#13;&#10;&#13;&#10;&#13;&#10;&#13;&#10;&#13;&#10;&#13;&#10;&#13;&#10;&#13;&#10;&#13;&#10;&#13;&#10;&#13;&#10;&#13;&#10;&#13;&#10;&#13;&#10;&#13;&#10;&#13;&#10;&#13;&#10;&#13;&#10;&#13;&#10;&#13;&#10;&#13;&#10;&#13;&#10;&#13;&#10;&#13;&#10;&#13;&#10;&#13;&#10;&#13;&#10;&#13;&#10;&#13;&#10;&#13;&#10;&#13;&#10;&#13;&#10;&#13;&#10;&#13;&#10;&#13;&#10;&#13;&#10;&#13;&#10;&#13;&#10;&#13;&#10;&#13;&#10;&#13;&#10;&#13;&#10;&#13;&#10;&#13;&#10;&#13;&#10;&#13;&#10;&#13;&#10;&#13;&#10;&#13;&#10;&#13;&#10;&#13;&#10;&#13;&#10;&#13;&#10;&#13;&#10;&#13;&#10;&#13;&#10;&#13;&#10;&#13;&#10;&#13;&#10;&#13;&#10;&#13;&#10;&#13;&#10;&#13;&#10;&#13;&#10;&#13;&#10;&#13;&#10;&#13;&#10;&#13;&#10;&#13;&#10;&#13;&#10;&#13;&#10;&#13;&#10;&#13;&#10;&#13;&#10;&#13;&#10;&#13;&#10;&#13;&#10;&#13;&#10;&#13;&#10;&#13;&#10;&#13;&#10;&#13;&#10;&#13;&#10;&#13;&#10;&#13;&#10;&#13;&#10;&#13;&#10;&#13;&#10;&#13;&#10;&#13;&#10;&#13;&#10;&#13;&#10;&#13;&#10;&#13;&#10;&#13;&#10;&#13;&#10;&#13;&#10;&#13;&#10;&#13;&#10;&#13;&#10;&#13;&#10;&#13;&#10;&#13;&#10;&#13;&#10;&#13;&#10;&#13;&#10;&#13;&#10;&#13;&#10;&#13;&#10;&#13;&#10;&#13;&#10;&#13;&#10;&#13;&#10;&#13;&#10;&#13;&#10;&#13;&#10;&#13;&#10;&#13;&#10;&#13;&#10;&#13;&#10;&#13;&#10;&#13;&#10;&#13;&#10;&#13;&#10;&#13;&#10;&#13;&#10;&#13;&#10;&#13;&#10;&#13;&#10;&#13;&#10;&#13;&#10;&#13;&#10;&#13;&#10;&#13;&#10;&#13;&#10;&#13;&#10;&#13;&#10;&#13;&#10;&#13;&#10;&#13;&#10;&#13;&#10;&#13;&#10;&#13;&#10;&#13;&#10;&#13;&#10;&#13;&#10;&#13;&#10;&#13;&#10;&#13;&#10;&#13;&#10;&#13;&#10;&#13;&#10;&#13;&#10;&#13;&#10;&#13;&#10;&#13;&#10;&#13;&#10;&#13;&#10;&#13;&#10;&#13;&#10;&#13;&#10;&#13;&#10;&#13;&#10;&#13;&#10;&#13;&#10;&#13;&#10;&#13;&#10;&#13;&#10;&#13;&#10;&#13;&#10;&#13;&#10;&#13;&#10;&#13;&#10;&#13;&#10;&#13;&#10;&#13;&#10;&#13;&#10;&#13;&#10;&#13;&#10;&#13;&#10;&#13;&#10;&#13;&#10;&#13;&#10;&#13;&#10;&#13;&#10;&#13;&#10;&#13;&#10;&#13;&#10;&#13;&#10;&#13;&#10;&#13;&#10;&#13;&#10;&#13;&#10;&#13;&#10;&#13;&#10;&#13;&#10;&#13;&#10;&#13;&#10;&#13;&#10;&#13;&#10;&#13;&#10;&#13;&#10;&#13;&#10;&#13;&#10;&#13;&#10;&#13;&#10;&#13;&#10;&#13;&#10;&#13;&#10;&#13;&#10;&#13;&#10;&#13;&#10;&#13;&#10;&#13;&#10;&#13;&#10;&#13;&#10;&#13;&#10;&#13;&#10;&#13;&#10;&#13;&#10;&#13;&#10;&#13;&#10;&#13;&#10;&#13;&#10;&#13;&#10;&#13;&#10;&#13;&#10;&#13;&#10;&#13;&#10;&#13;&#10;&#13;&#10;&#13;&#10;&#13;&#10;&#13;&#10;&#13;&#10;&#13;&#10;&#13;&#10;&#13;&#10;&#13;&#10;&#13;&#10;&#13;&#10;&#13;&#10;&#13;&#10;&#13;&#10;&#13;&#10;&#13;&#10;&#13;&#10;&#13;&#10;&#13;&#10;&#13;&#10;&#13;&#10;&#13;&#10;&#13;&#10;&#13;&#10;&#13;&#10;&#13;&#10;&#13;&#10;&#13;&#10;&#13;&#10;&#13;&#10;&#13;&#10;&#13;&#10;&#13;&#10;&#13;&#10;&#13;&#10;&#13;&#10;&#13;&#10;&#13;&#10;&#13;&#10;&#13;&#10;&#13;&#10;&#13;&#10;&#13;&#10;&#13;&#10;&#13;&#10;&#13;&#10;&#13;&#10;&#13;&#10;&#13;&#10;&#13;&#10;&#13;&#10;&#13;&#10;&#13;&#10;&#13;&#10;&#13;&#10;&#13;&#10;&#13;&#10;&#13;&#10;&#13;&#10;&#13;&#10;&#13;&#10;&#13;&#10;&#13;&#10;&#13;&#10;&#13;&#10;&#13;&#10;&#13;&#10;&#13;&#10;&#13;&#10;&#13;&#10;&#13;&#10;&#13;&#10;&#13;&#10;&#13;&#10;&#13;&#10;&#13;&#10;&#13;&#10;&#13;&#10;&#13;&#10;&#13;&#10;&#13;&#10;&#13;&#10;&#13;&#10;&#13;&#10;&#13;&#10;&#13;&#10;&#13;&#10;&#13;&#10;&#13;&#10;&#13;&#10;&#13;&#10;&#13;&#10;&#13;&#10;&#13;&#10;&#13;&#10;&#13;&#10;&#13;&#10;&#13;&#10;&#13;&#10;&#13;&#10;&#13;&#10;&#13;&#10;&#13;&#10;&#13;&#10;&#13;&#10;&#13;&#10;&#13;&#10;&#13;&#10;&#13;&#10;&#13;&#10;&#13;&#10;&#13;&#10;&#13;&#10;&#13;&#10;&#13;&#10;&#13;&#10;&#13;&#10;&#13;&#10;&#13;&#10;&#13;&#10;&#13;&#10;&#13;&#10;&#13;&#10;&#13;&#10;&#13;&#10;&#13;&#10;&#13;&#10;&#13;&#10;&#13;&#10;&#13;&#10;&#13;&#10;&#13;&#10;&#13;&#10;&#13;&#10;&#13;&#10;&#13;&#10;&#13;&#10;&#13;&#10;&#13;&#10;&#13;&#10;&#13;&#10;&#13;&#10;&#13;&#10;&#13;&#10;&#13;&#10;&#13;&#10;&#13;&#10;&#13;&#10;&#13;&#10;&#13;&#10;&#13;&#10;&#13;&#10;&#13;&#10;&#13;&#10;&#13;&#10;&#13;&#10;&#13;&#10;&#13;&#10;&#13;&#10;&#13;&#10;&#13;&#10;&#13;&#10;&#13;&#10;&#13;&#10;&#13;&#10;&#13;&#10;&#13;&#10;&#13;&#10;&#13;&#10;&#13;&#10;&#13;&#10;&#13;&#10;&#13;&#10;&#13;&#10;&#13;&#10;&#13;&#10;&#13;&#10;&#13;&#10;&#13;&#10;&#13;&#10;&#13;&#10;&#13;&#10;&#13;&#10;&#13;&#10;&#13;&#10;&#13;&#10;&#13;&#10;&#13;&#10;&#13;&#10;&#13;&#10;&#13;&#10;&#13;&#10;&#13;&#10;&#13;&#10;&#13;&#10;&#13;&#10;&#13;&#10;&#13;&#10;&#13;&#10;&#13;&#10;&#13;&#10;&#13;&#10;&#13;&#10;&#13;&#10;&#13;&#10;&#13;&#10;&#13;&#10;&#13;&#10;&#13;&#10;&#13;&#10;&#13;&#10;&#13;&#10;&#13;&#10;&#13;&#10;&#13;&#10;&#13;&#10;&#13;&#10;&#13;&#10;&#13;&#10;&#13;&#10;&#13;&#10;&#13;&#10;&#13;&#10;&#13;&#10;&#13;&#10;&#13;&#10;&#13;&#10;&#13;&#10;&#13;&#10;&#13;&#10;&#13;&#10;&#13;&#10;&#13;&#10;&#13;&#10;&#13;&#10;&#13;&#10;&#13;&#10;&#13;&#10;&#13;&#10;&#13;&#10;&#13;&#10;&#13;&#10;&#13;&#10;&#13;&#10;&#13;&#10;&#13;&#10;&#13;&#10;&#13;&#10;&#13;&#10;&#13;&#10;&#13;&#10;&#13;&#10;&#13;&#10;&#13;&#10;&#13;&#10;&#13;&#10;&#13;&#10;&#13;&#10;&#13;&#10;&#13;&#10;&#13;&#10;&#13;&#10;&#13;&#10;&#13;&#10;&#13;&#10;&#13;&#10;&#13;&#10;&#13;&#10;&#13;&#10;&#13;&#10;&#13;&#10;&#13;&#10;&#13;&#10;&#13;&#10;&#13;&#10;&#13;&#10;&#13;&#10;&#13;&#10;&#13;&#10;&#13;&#10;&#13;&#10;&#13;&#10;&#13;&#10;&#13;&#10;&#13;&#10;&#13;&#10;&#13;&#10;&#13;&#10;&#13;&#10;&#13;&#10;&#13;&#10;&#13;&#10;&#13;&#10;&#13;&#10;&#13;&#10;&#13;&#10;&#13;&#10;&#13;&#10;&#13;&#10;&#13;&#10;&#13;&#10;&#13;&#10;&#13;&#10;&#13;&#10;&#13;&#10;&#13;&#10;&#13;&#10;&#13;&#10;&#13;&#10;&#13;&#10;&#13;&#10;&#13;&#10;&#13;&#10;&#13;&#10;&#13;&#10;&#13;&#10;&#13;&#10;&#13;&#10;&#13;&#10;&#13;&#10;&#13;&#10;&#13;&#10;&#13;&#10;&#13;&#10;&#13;&#10;&#13;&#10;&#13;&#10;&#13;&#10;&#13;&#10;&#13;&#10;&#13;&#10;&#13;&#10;&#13;&#10;&#13;&#10;&#13;&#10;&#13;&#10;&#13;&#10;&#13;&#10;&#13;&#10;&#13;&#10;&#13;&#10;&#13;&#10;&#13;&#10;&#13;&#10;&#13;&#10;&#13;&#10;&#13;&#10;&#13;&#10;&#13;&#10;&#13;&#10;&#13;&#10;&#13;&#10;&#13;&#10;&#13;&#10;&#13;&#10;&#13;&#10;&#13;&#10;&#13;&#10;&#13;&#10;&#13;&#10;&#13;&#10;&#13;&#10;&#13;&#10;&#13;&#10;&#13;&#10;&#13;&#10;&#13;&#10;&#13;&#10;&#13;&#10;&#13;&#10;&#13;&#10;&#13;&#10;&#13;&#10;&#13;&#10;&#13;&#10;&#13;&#10;&#13;&#10;&#13;&#10;&#13;&#10;&#13;&#10;&#13;&#10;&#13;&#10;&#13;&#10;&#13;&#10;&#13;&#10;&#13;&#10;&#13;&#10;&#13;&#10;&#13;&#10;&#13;&#10;&#13;&#10;&#13;&#10;&#13;&#10;&#13;&#10;&#13;&#10;&#13;&#10;&#13;&#10;&#13;&#10;&#13;&#10;&#13;&#10;&#13;&#10;&#13;&#10;&#13;&#10;&#13;&#10;&#13;&#10;&#13;&#10;&#13;&#10;&#13;&#10;&#13;&#10;&#13;&#10;&#13;&#10;&#13;&#10;&#13;&#10;&#13;&#10;&#13;&#10;&#13;&#10;&#13;&#10;&#13;&#10;&#13;&#10;&#13;&#10;&#13;&#10;&#13;&#10;&#13;&#10;&#13;&#10;&#13;&#10;&#13;&#10;&#13;&#10;&#13;&#10;&#13;&#10;&#13;&#10;&#13;&#10;&#13;&#10;&#13;&#10;&#13;&#10;&#13;&#10;&#13;&#10;&#13;&#10;&#13;&#10;&#13;&#10;&#13;&#10;&#13;&#10;&#13;&#10;&#13;&#10;&#13;&#10;&#13;&#10;&#13;&#10;&#13;&#10;&#13;&#10;&#13;&#10;&#13;&#10;&#13;&#10;&#13;&#10;&#13;&#10;&#13;&#10;&#13;&#10;&#13;&#10;&#13;&#10;&#13;&#10;&#13;&#10;&#13;&#10;&#13;&#10;&#13;&#10;&#13;&#10;&#13;&#10;&#13;&#10;&#13;&#10;&#13;&#10;&#13;&#10;&#13;&#10;&#13;&#10;&#13;&#10;&#13;&#10;&#13;&#10;&#13;&#10;&#13;&#10;&#13;&#10;&#13;&#10;&#13;&#10;&#13;&#10;&#13;&#10;&#13;&#10;&#13;&#10;&#13;&#10;&#13;&#10;&#13;&#10;&#13;&#10;&#13;&#10;&#13;&#10;&#13;&#10;&#13;&#10;&#13;&#10;&#13;&#10;&#13;&#10;&#13;&#10;&#13;&#10;&#13;&#10;&#13;&#10;&#13;&#10;&#13;&#10;&#13;&#10;&#13;&#10;&#13;&#10;&#13;&#10;&#13;&#10;&#13;&#10;&#13;&#10;&#13;&#10;&#13;&#10;&#13;&#10;&#13;&#10;&#13;&#10;&#13;&#10;&#13;&#10;&#13;&#10;&#13;&#10;&#13;&#10;&#13;&#10;&#13;&#10;&#13;&#10;&#13;&#10;&#13;&#10;&#13;&#10;&#13;&#10;&#13;&#10;&#13;&#10;&#13;&#10;&#13;&#10;&#13;&#10;&#13;&#10;&#13;&#10;&#13;&#10;&#13;&#10;&#13;&#10;&#13;&#10;&#13;&#10;&#13;&#10;&#13;&#10;&#13;&#10;&#13;&#10;&#13;&#10;&#13;&#10;&#13;&#10;&#13;&#10;&#13;&#10;&#13;&#10;&#13;&#10;&#13;&#10;&#13;&#10;&#13;&#10;&#13;&#10;&#13;&#10;&#13;&#10;&#13;&#10;&#13;&#10;&#13;&#10;&#13;&#10;&#13;&#10;&#13;&#10;&#13;&#10;&#13;&#10;&#13;&#10;&#13;&#10;&#13;&#10;&#13;&#10;&#13;&#10;&#13;&#10;&#13;&#10;&#13;&#10;&#13;&#10;&#13;&#10;&#13;&#10;&#13;&#10;&#13;&#10;&#13;&#10;&#13;&#10;&#13;&#10;&#13;&#10;&#13;&#10;&#13;&#10;&#13;&#10;&#13;&#10;&#13;&#10;&#13;&#10;&#13;&#10;&#13;&#10;&#13;&#10;&#13;&#10;&#13;&#10;&#13;&#10;&#13;&#10;&#13;&#10;&#13;&#10;&#13;&#10;&#13;&#10;&#13;&#10;&#13;&#10;&#13;&#10;&#13;&#10;&#13;&#10;&#13;&#10;&#13;&#10;&#13;&#10;&#13;&#10;&#13;&#10;&#13;&#10;&#13;&#10;&#13;&#10;&#13;&#10;&#13;&#10;&#13;&#10;&#13;&#10;&#13;&#10;&#13;&#10;&#13;&#10;&#13;&#10;&#13;&#10;&#13;&#10;&#13;&#10;&#13;&#10;&#13;&#10;&#13;&#10;&#13;&#10;&#13;&#10;&#13;&#10;&#13;&#10;&#13;&#10;&#13;&#10;&#13;&#10;&#13;&#10;&#13;&#10;&#13;&#10;&#13;&#10;&#13;&#10;&#13;&#10;&#13;&#10;&#13;&#10;&#13;&#10;&#13;&#10;&#13;&#10;&#13;&#10;&#13;&#10;&#13;&#10;&#13;&#10;&#13;&#10;&#13;&#10;&#13;&#10;&#13;&#10;&#13;&#10;&#13;&#10;&#13;&#10;&#13;&#10;&#13;&#10;&#13;&#10;&#13;&#10;&#13;&#10;&#13;&#10;&#13;&#10;&#13;&#10;&#13;&#10;&#13;&#10;&#13;&#10;&#13;&#10;&#13;&#10;&#13;&#10;&#13;&#10;&#13;&#10;&#13;&#10;&#13;&#10;&#13;&#10;&#13;&#10;&#13;&#10;&#13;&#10;&#13;&#10;&#13;&#10;&#13;&#10;&#13;&#10;&#13;&#10;&#13;&#10;&#13;&#10;&#13;&#10;&#13;&#10;&#13;&#10;&#13;&#10;&#13;&#10;&#13;&#10;&#13;&#10;&#13;&#10;&#13;&#10;&#13;&#10;&#13;&#10;&#13;&#10;&#13;&#10;&#13;&#10;&#13;&#10;&#13;&#10;&#13;&#10;&#13;&#10;&#13;&#10;&#13;&#10;&#13;&#10;&#13;&#10;&#13;&#10;&#13;&#10;&#13;&#10;&#13;&#10;&#13;&#10;&#13;&#10;&#13;&#10;&#13;&#10;&#13;&#10;&#13;&#10;&#13;&#10;&#13;&#10;&#13;&#10;&#13;&#10;&#13;&#10;&#13;&#10;&#13;&#10;&#13;&#10;&#13;&#10;&#13;&#10;&#13;&#10;&#13;&#10;&#13;&#10;&#13;&#10;&#13;&#10;&#13;&#10;&#13;&#10;&#13;&#10;&#13;&#10;&#13;&#10;&#13;&#10;&#13;&#10;&#13;&#10;&#13;&#10;&#13;&#10;&#13;&#10;&#13;&#10;&#13;&#10;&#13;&#10;&#13;&#10;&#13;&#10;&#13;&#10;&#13;&#10;&#13;&#10;&#13;&#10;&#13;&#10;&#13;&#10;&#13;&#10;&#13;&#10;&#13;&#10;&#13;&#10;&#13;&#10;&#13;&#10;&#13;&#10;&#13;&#10;&#13;&#10;&#13;&#10;&#13;&#10;&#13;&#10;&#13;&#10;&#13;&#10;&#13;&#10;&#13;&#10;&#13;&#10;&#13;&#10;&#13;&#10;&#13;&#10;&#13;&#10;&#13;&#10;&#13;&#10;&#13;&#10;&#13;&#10;&#13;&#10;&#13;&#10;&#13;&#10;&#13;&#10;&#13;&#10;&#13;&#10;&#13;&#10;&#13;&#10;&#13;&#10;&#13;&#10;&#13;&#10;&#13;&#10;&#13;&#10;&#13;&#10;&#13;&#10;&#13;&#10;&#13;&#10;&#13;&#10;&#13;&#10;&#13;&#10;&#13;&#10;&#13;&#10;&#13;&#10;&#13;&#10;&#13;&#10;&#13;&#10;&#13;&#10;&#13;&#10;&#13;&#10;&#13;&#10;&#13;&#10;&#13;&#10;&#13;&#10;&#13;&#10;&#13;&#10;&#13;&#10;&#13;&#10;&#13;&#10;&#13;&#10;&#13;&#10;&#13;&#10;&#13;&#10;&#13;&#10;&#13;&#10;&#13;&#10;&#13;&#10;&#13;&#10;&#13;&#10;&#13;&#10;&#13;&#10;&#13;&#10;&#13;&#10;&#13;&#10;&#13;&#10;&#13;&#10;&#13;&#10;&#13;&#10;&#13;&#10;&#13;&#10;&#13;&#10;&#13;&#10;&#13;&#10;&#13;&#10;&#13;&#10;&#13;&#10;&#13;&#10;&#13;&#10;&#13;&#10;&#13;&#10;&#13;&#10;&#13;&#10;&#13;&#10;&#13;&#10;&#13;&#10;&#13;&#10;&#13;&#10;&#13;&#10;&#13;&#10;&#13;&#10;&#13;&#10;&#13;&#10;&#13;&#10;&#13;&#10;&#13;&#10;&#13;&#10;&#13;&#10;&#13;&#10;&#13;&#10;&#13;&#10;&#13;&#10;&#13;&#10;&#13;&#10;&#13;&#10;&#13;&#10;&#13;&#10;&#13;&#10;&#13;&#10;&#13;&#10;&#13;&#10;&#13;&#10;&#13;&#10;&#13;&#10;&#13;&#10;&#13;&#10;&#13;&#10;&#13;&#10;&#13;&#10;&#13;&#10;&#13;&#10;&#13;&#10;&#13;&#10;&#13;&#10;&#13;&#10;&#13;&#10;&#13;&#10;&#13;&#10;&#13;&#10;&#13;&#10;&#13;&#10;&#13;&#10;&#13;&#10;&#13;&#10;&#13;&#10;&#13;&#10;&#13;&#10;&#13;&#10;&#13;&#10;&#13;&#10;&#13;&#10;&#13;&#10;&#13;&#10;&#13;&#10;&#13;&#10;&#13;&#10;&#13;&#10;&#13;&#10;&#13;&#10;&#13;&#10;&#13;&#10;&#13;&#10;&#13;&#10;&#13;&#10;&#13;&#10;&#13;&#10;&#13;&#10;&#13;&#10;&#13;&#10;&#13;&#10;&#13;&#10;&#13;&#10;&#13;&#10;&#13;&#10;&#13;&#10;&#13;&#10;&#13;&#10;&#13;&#10;&#13;&#10;&#13;&#10;&#13;&#10;&#13;&#10;&#13;&#10;&#13;&#10;&#13;&#10;&#13;&#10;&#13;&#10;&#13;&#10;&#13;&#10;&#13;&#10;&#13;&#10;&#13;&#10;&#13;&#10;&#13;&#10;&#13;&#10;&#13;&#10;&#13;&#10;&#13;&#10;&#13;&#10;&#13;&#10;&#13;&#10;&#13;&#10;&#13;&#10;&#13;&#10;&#13;&#10;&#13;&#10;&#13;&#10;&#13;&#10;&#13;&#10;&#13;&#10;&#13;&#10;&#13;&#10;&#13;&#10;&#13;&#10;&#13;&#10;&#13;&#10;&#13;&#10;&#13;&#10;&#13;&#10;&#13;&#10;&#13;&#10;&#13;&#10;&#13;&#10;&#13;&#10;&#13;&#10;&#13;&#10;&#13;&#10;&#13;&#10;&#13;&#10;&#13;&#10;&#13;&#10;&#13;&#10;&#13;&#10;&#13;&#10;&#13;&#10;&#13;&#10;&#13;&#10;&#13;&#10;&#13;&#10;&#13;&#10;&#13;&#10;&#13;&#10;&#13;&#10;&#13;&#10;&#13;&#10;&#13;&#10;&#13;&#10;&#13;&#10;&#13;&#10;&#13;&#10;&#13;&#10;&#13;&#10;&#13;&#10;&#13;&#10;&#13;&#10;&#13;&#10;&#13;&#10;&#13;&#10;&#13;&#10;&#13;&#10;&#13;&#10;&#13;&#10;&#13;&#10;&#13;&#10;&#13;&#10;&#13;&#10;&#13;&#10;&#13;&#10;&#13;&#10;&#13;&#10;&#13;&#10;&#13;&#10;&#13;&#10;&#13;&#10;&#13;&#10;&#13;&#10;&#13;&#10;&#13;&#10;&#13;&#10;&#13;&#10;&#13;&#10;&#13;&#10;&#13;&#10;&#13;&#10;&#13;&#10;&#13;&#10;&#13;&#10;&#13;&#10;&#13;&#10;&#13;&#10;&#13;&#10;&#13;&#10;&#13;&#10;&#13;&#10;&#13;&#10;&#13;&#10;&#13;&#10;&#13;&#10;&#13;&#10;&#13;&#10;&#13;&#10;&#13;&#10;&#13;&#10;&#13;&#10;&#13;&#10;&#13;&#10;&#13;&#10;&#13;&#10;&#13;&#10;&#13;&#10;&#13;&#10;&#13;&#10;&#13;&#10;&#13;&#10;&#13;&#10;&#13;&#10;&#13;&#10;&#13;&#10;&#13;&#10;&#13;&#10;&#13;&#10;&#13;&#10;&#13;&#10;&#13;&#10;&#13;&#10;&#13;&#10;&#13;&#10;&#13;&#10;&#13;&#10;&#13;&#10;&#13;&#10;&#13;&#10;&#13;&#10;&#13;&#10;&#13;&#10;&#13;&#10;&#13;&#10;&#13;&#10;&#13;&#10;&#13;&#10;&#13;&#10;&#13;&#10;&#13;&#10;&#13;&#10;&#13;&#10;&#13;&#10;&#13;&#10;&#13;&#10;&#13;&#10;&#13;&#10;&#13;&#10;&#13;&#10;&#13;&#10;&#13;&#10;&#13;&#10;&#13;&#10;&#13;&#10;&#13;&#10;&#13;&#10;&#13;&#10;&#13;&#10;&#13;&#10;&#13;&#10;&#13;&#10;&#13;&#10;&#13;&#10;&#13;&#10;&#13;&#10;&#13;&#10;&#13;&#10;&#13;&#10;&#13;&#10;&#13;&#10;&#13;&#10;&#13;&#10;&#13;&#10;&#13;&#10;&#13;&#10;&#13;&#10;&#13;&#10;&#13;&#10;&#13;&#10;&#13;&#10;&#13;&#10;&#13;&#10;&#13;&#10;&#13;&#10;&#13;&#10;&#13;&#10;&#13;&#10;&#13;&#10;&#13;&#10;&#13;&#10;&#13;&#10;&#13;&#10;&#13;&#10;&#13;&#10;&#13;&#10;&#13;&#10;&#13;&#10;&#13;&#10;&#13;&#10;&#13;&#10;&#13;&#10;&#13;&#10;&#13;&#10;&#13;&#10;&#13;&#10;&#13;&#10;&#13;&#10;&#13;&#10;&#13;&#10;&#13;&#10;&#13;&#10;&#13;&#10;&#13;&#10;&#13;&#10;&#13;&#10;&#13;&#10;&#13;&#10;&#13;&#10;&#13;&#10;&#13;&#10;&#13;&#10;&#13;&#10;&#13;&#10;&#13;&#10;&#13;&#10;&#13;&#10;&#13;&#10;&#13;&#10;&#13;&#10;&#13;&#10;&#13;&#10;&#13;&#10;&#13;&#10;&#13;&#10;&#13;&#10;&#13;&#10;&#13;&#10;&#13;&#10;&#13;&#10;&#13;&#10;&#13;&#10;&#13;&#10;&#13;&#10;&#13;&#10;&#13;&#10;&#13;&#10;&#13;&#10;&#13;&#10;&#13;&#10;&#13;&#10;&#13;&#10;&#13;&#10;&#13;&#10;&#13;&#10;&#13;&#10;&#13;&#10;&#13;&#10;&#13;&#10;&#13;&#10;&#13;&#10;&#13;&#10;&#13;&#10;&#13;&#10;&#13;&#10;&#13;&#10;&#13;&#10;&#13;&#10;&#13;&#10;&#13;&#10;&#13;&#10;&#13;&#10;&#13;&#10;&#13;&#10;&#13;&#10;&#13;&#10;&#13;&#10;&#13;&#10;&#13;&#10;&#13;&#10;&#13;&#10;&#13;&#10;&#13;&#10;&#13;&#10;&#13;&#10;&#13;&#10;&#13;&#10;&#13;&#10;&#13;&#10;&#13;&#10;Description automatically generated with low confidence" style="position:absolute;margin-left:-.5pt;margin-top:14.95pt;width:84.2pt;height:66.85pt;z-index:251663360;visibility:visible;mso-wrap-edited:f;mso-width-percent:0;mso-height-percent:0;mso-position-horizontal:absolute;mso-position-horizontal-relative:margin;mso-position-vertical:absolute;mso-position-vertical-relative:text;mso-width-percent:0;mso-height-percent:0" fillcolor="window">
+                <v:shape id="_x0000_s1026" type="#_x0000_t75" alt="Logo           &#13;&#13;&#10;&#13;&#13;&#10;&#13;&#13;&#10;&#13;&#13;&#10;&#13;&#13;&#10;&#13;&#13;&#10;&#13;&#13;&#10;&#13;&#13;&#10;&#13;&#13;&#10;&#13;&#13;&#10;&#13;&#13;&#10;&#13;&#13;&#10;&#13;&#13;&#10;&#13;&#13;&#10;&#13;&#13;&#10;&#13;&#13;&#10;&#13;&#13;&#10;&#13;&#13;&#10;&#13;&#13;&#10;&#13;&#13;&#10;&#13;&#13;&#10;&#13;&#13;&#10;&#13;&#13;&#10;&#13;&#13;&#10;&#13;&#13;&#10;&#13;&#13;&#10;&#13;&#13;&#10;&#13;&#13;&#10;&#13;&#13;&#10;&#13;&#13;&#10;&#13;&#13;&#10;&#13;&#13;&#10;&#13;&#13;&#10;&#13;&#13;&#10;&#13;&#13;&#10;&#13;&#13;&#10;&#13;&#13;&#10;&#13;&#13;&#10;&#13;&#13;&#10;&#13;&#13;&#10;&#13;&#13;&#10;&#13;&#13;&#10;&#13;&#13;&#10;&#13;&#13;&#10;&#13;&#13;&#10;&#13;&#13;&#10;&#13;&#13;&#10;&#13;&#13;&#10;&#13;&#13;&#10;&#13;&#13;&#10;&#13;&#13;&#10;&#13;&#13;&#10;&#13;&#13;&#10;&#13;&#13;&#10;&#13;&#13;&#10;&#13;&#13;&#10;&#13;&#13;&#10;&#13;&#13;&#10;&#13;&#13;&#10;&#13;&#13;&#10;&#13;&#13;&#10;&#13;&#13;&#10;&#13;&#13;&#10;&#13;&#13;&#10;&#13;&#13;&#10;&#13;&#13;&#10;&#13;&#13;&#10;&#13;&#13;&#10;&#13;&#13;&#10;&#13;&#13;&#10;&#13;&#13;&#10;&#13;&#13;&#10;&#13;&#13;&#10;&#13;&#13;&#10;&#13;&#13;&#10;&#13;&#13;&#10;&#13;&#13;&#10;&#13;&#13;&#10;&#13;&#13;&#10;&#13;&#13;&#10;&#13;&#13;&#10;&#13;&#13;&#10;&#13;&#13;&#10;&#13;&#13;&#10;&#13;&#13;&#10;&#13;&#13;&#10;&#13;&#13;&#10;&#13;&#13;&#10;&#13;&#13;&#10;&#13;&#13;&#10;&#13;&#13;&#10;&#13;&#13;&#10;&#13;&#13;&#10;&#13;&#13;&#10;&#13;&#13;&#10;&#13;&#13;&#10;&#13;&#13;&#10;&#13;&#13;&#10;&#13;&#13;&#10;&#13;&#13;&#10;&#13;&#13;&#10;&#13;&#13;&#10;&#13;&#13;&#10;&#13;&#13;&#10;&#13;&#13;&#10;&#13;&#13;&#10;&#13;&#13;&#10;&#13;&#13;&#10;&#13;&#13;&#10;&#13;&#13;&#10;&#13;&#13;&#10;&#13;&#13;&#10;&#13;&#13;&#10;&#13;&#13;&#10;&#13;&#13;&#10;&#13;&#13;&#10;&#13;&#13;&#10;&#13;&#13;&#10;&#13;&#13;&#10;&#13;&#13;&#10;&#13;&#13;&#10;&#13;&#13;&#10;&#13;&#13;&#10;&#13;&#13;&#10;&#13;&#13;&#10;&#13;&#13;&#10;&#13;&#13;&#10;&#13;&#13;&#10;&#13;&#13;&#10;&#13;&#13;&#10;&#13;&#13;&#10;&#13;&#13;&#10;&#13;&#13;&#10;&#13;&#13;&#10;&#13;&#13;&#10;&#13;&#13;&#10;&#13;&#13;&#10;&#13;&#13;&#10;&#13;&#13;&#10;&#13;&#13;&#10;&#13;&#13;&#10;&#13;&#13;&#10;&#13;&#13;&#10;&#13;&#13;&#10;&#13;&#13;&#10;&#13;&#13;&#10;&#13;&#13;&#10;&#13;&#13;&#10;&#13;&#13;&#10;&#13;&#13;&#10;&#13;&#13;&#10;&#13;&#13;&#10;&#13;&#13;&#10;&#13;&#13;&#10;&#13;&#13;&#10;&#13;&#13;&#10;&#13;&#13;&#10;&#13;&#13;&#10;&#13;&#13;&#10;&#13;&#13;&#10;&#13;&#13;&#10;&#13;&#13;&#10;&#13;&#13;&#10;&#13;&#13;&#10;&#13;&#13;&#10;&#13;&#13;&#10;&#13;&#13;&#10;&#13;&#13;&#10;&#13;&#13;&#10;&#13;&#13;&#10;&#13;&#13;&#10;&#13;&#13;&#10;&#13;&#13;&#10;&#13;&#13;&#10;&#13;&#13;&#10;&#13;&#13;&#10;&#13;&#13;&#10;&#13;&#13;&#10;&#13;&#13;&#10;&#13;&#13;&#10;&#13;&#13;&#10;&#13;&#13;&#10;&#13;&#13;&#10;&#13;&#13;&#10;&#13;&#13;&#10;&#13;&#13;&#10;&#13;&#13;&#10;&#13;&#13;&#10;&#13;&#13;&#10;&#13;&#13;&#10;&#13;&#13;&#10;&#13;&#13;&#10;&#13;&#13;&#10;&#13;&#13;&#10;&#13;&#13;&#10;&#13;&#13;&#10;&#13;&#13;&#10;&#13;&#13;&#10;&#13;&#13;&#10;&#13;&#13;&#10;&#13;&#13;&#10;&#13;&#13;&#10;&#13;&#13;&#10;&#13;&#13;&#10;&#13;&#13;&#10;&#13;&#13;&#10;&#13;&#13;&#10;&#13;&#13;&#10;&#13;&#13;&#10;&#13;&#13;&#10;&#13;&#13;&#10;&#13;&#13;&#10;&#13;&#13;&#10;&#13;&#13;&#10;&#13;&#13;&#10;&#13;&#13;&#10;&#13;&#13;&#10;&#13;&#13;&#10;&#13;&#13;&#10;&#13;&#13;&#10;&#13;&#13;&#10;&#13;&#13;&#10;&#13;&#13;&#10;&#13;&#13;&#10;&#13;&#13;&#10;&#13;&#13;&#10;&#13;&#13;&#10;&#13;&#13;&#10;&#13;&#13;&#10;&#13;&#13;&#10;&#13;&#13;&#10;&#13;&#13;&#10;&#13;&#13;&#10;&#13;&#13;&#10;&#13;&#13;&#10;&#13;&#13;&#10;&#13;&#13;&#10;&#13;&#13;&#10;&#13;&#13;&#10;&#13;&#13;&#10;&#13;&#13;&#10;&#13;&#13;&#10;&#13;&#13;&#10;&#13;&#13;&#10;&#13;&#13;&#10;&#13;&#13;&#10;&#13;&#13;&#10;&#13;&#13;&#10;&#13;&#13;&#10;&#13;&#13;&#10;&#13;&#13;&#10;&#13;&#13;&#10;&#13;&#13;&#10;&#13;&#13;&#10;&#13;&#13;&#10;&#13;&#13;&#10;&#13;&#13;&#10;&#13;&#13;&#10;&#13;&#13;&#10;&#13;&#13;&#10;&#13;&#13;&#10;&#13;&#13;&#10;&#13;&#13;&#10;&#13;&#13;&#10;&#13;&#13;&#10;&#13;&#13;&#10;&#13;&#13;&#10;&#13;&#13;&#10;&#13;&#13;&#10;&#13;&#13;&#10;&#13;&#13;&#10;&#13;&#13;&#10;&#13;&#13;&#10;&#13;&#13;&#10;&#13;&#13;&#10;&#13;&#13;&#10;&#13;&#13;&#10;&#13;&#13;&#10;&#13;&#13;&#10;&#13;&#13;&#10;&#13;&#13;&#10;&#13;&#13;&#10;&#13;&#13;&#10;&#13;&#13;&#10;&#13;&#13;&#10;&#13;&#13;&#10;&#13;&#13;&#10;&#13;&#13;&#10;&#13;&#13;&#10;&#13;&#13;&#10;&#13;&#13;&#10;&#13;&#13;&#10;&#13;&#13;&#10;&#13;&#13;&#10;&#13;&#13;&#10;&#13;&#13;&#10;&#13;&#13;&#10;&#13;&#13;&#10;&#13;&#13;&#10;&#13;&#13;&#10;&#13;&#13;&#10;&#13;&#13;&#10;&#13;&#13;&#10;&#13;&#13;&#10;&#13;&#13;&#10;&#13;&#13;&#10;&#13;&#13;&#10;&#13;&#13;&#10;&#13;&#13;&#10;&#13;&#13;&#10;&#13;&#13;&#10;&#13;&#13;&#10;&#13;&#13;&#10;&#13;&#13;&#10;&#13;&#13;&#10;&#13;&#13;&#10;&#13;&#13;&#10;&#13;&#13;&#10;&#13;&#13;&#10;&#13;&#13;&#10;&#13;&#13;&#10;&#13;&#13;&#10;&#13;&#13;&#10;&#13;&#13;&#10;&#13;&#13;&#10;&#13;&#13;&#10;&#13;&#13;&#10;&#13;&#13;&#10;&#13;&#13;&#10;&#13;&#13;&#10;&#13;&#13;&#10;&#13;&#13;&#10;&#13;&#13;&#10;&#13;&#13;&#10;&#13;&#13;&#10;&#13;&#13;&#10;&#13;&#13;&#10;&#13;&#13;&#10;&#13;&#13;&#10;&#13;&#13;&#10;&#13;&#13;&#10;&#13;&#13;&#10;&#13;&#13;&#10;&#13;&#13;&#10;&#13;&#13;&#10;&#13;&#13;&#10;&#13;&#13;&#10;&#13;&#13;&#10;&#13;&#13;&#10;&#13;&#13;&#10;&#13;&#13;&#10;&#13;&#13;&#10;&#13;&#13;&#10;&#13;&#13;&#10;&#13;&#13;&#10;&#13;&#13;&#10;&#13;&#13;&#10;&#13;&#13;&#10;&#13;&#13;&#10;&#13;&#13;&#10;&#13;&#13;&#10;&#13;&#13;&#10;&#13;&#13;&#10;&#13;&#13;&#10;&#13;&#13;&#10;&#13;&#13;&#10;&#13;&#13;&#10;&#13;&#13;&#10;&#13;&#13;&#10;&#13;&#13;&#10;&#13;&#13;&#10;&#13;&#13;&#10;&#13;&#13;&#10;&#13;&#13;&#10;&#13;&#13;&#10;&#13;&#13;&#10;&#13;&#13;&#10;&#13;&#13;&#10;&#13;&#13;&#10;&#13;&#13;&#10;&#13;&#13;&#10;&#13;&#13;&#10;&#13;&#13;&#10;&#13;&#13;&#10;&#13;&#13;&#10;&#13;&#13;&#10;&#13;&#13;&#10;&#13;&#13;&#10;&#13;&#13;&#10;&#13;&#13;&#10;&#13;&#13;&#10;&#13;&#13;&#10;&#13;&#13;&#10;&#13;&#13;&#10;&#13;&#13;&#10;&#13;&#13;&#10;&#13;&#13;&#10;&#13;&#13;&#10;&#13;&#13;&#10;&#13;&#13;&#10;&#13;&#13;&#10;&#13;&#13;&#10;&#13;&#13;&#10;&#13;&#13;&#10;&#13;&#13;&#10;&#13;&#13;&#10;&#13;&#13;&#10;&#13;&#13;&#10;&#13;&#13;&#10;&#13;&#13;&#10;&#13;&#13;&#10;&#13;&#13;&#10;&#13;&#13;&#10;&#13;&#13;&#10;&#13;&#13;&#10;&#13;&#13;&#10;&#13;&#13;&#10;&#13;&#13;&#10;&#13;&#13;&#10;&#13;&#13;&#10;&#13;&#13;&#10;&#13;&#13;&#10;&#13;&#13;&#10;&#13;&#13;&#10;&#13;&#13;&#10;&#13;&#13;&#10;&#13;&#13;&#10;&#13;&#13;&#10;&#13;&#13;&#10;&#13;&#13;&#10;&#13;&#13;&#10;&#13;&#13;&#10;&#13;&#13;&#10;&#13;&#13;&#10;&#13;&#13;&#10;&#13;&#13;&#10;&#13;&#13;&#10;&#13;&#13;&#10;&#13;&#13;&#10;&#13;&#13;&#10;&#13;&#13;&#10;&#13;&#13;&#10;&#13;&#13;&#10;&#13;&#13;&#10;&#13;&#13;&#10;&#13;&#13;&#10;&#13;&#13;&#10;&#13;&#13;&#10;&#13;&#13;&#10;&#13;&#13;&#10;&#13;&#13;&#10;&#13;&#13;&#10;&#13;&#13;&#10;&#13;&#13;&#10;&#13;&#13;&#10;&#13;&#13;&#10;&#13;&#13;&#10;&#13;&#13;&#10;&#13;&#13;&#10;&#13;&#13;&#10;&#13;&#13;&#10;&#13;&#13;&#10;&#13;&#13;&#10;&#13;&#13;&#10;&#13;&#13;&#10;&#13;&#13;&#10;&#13;&#13;&#10;&#13;&#13;&#10;&#13;&#13;&#10;&#13;&#13;&#10;&#13;&#13;&#10;&#13;&#13;&#10;&#13;&#13;&#10;&#13;&#13;&#10;&#13;&#13;&#10;&#13;&#13;&#10;&#13;&#13;&#10;&#13;&#13;&#10;&#13;&#13;&#10;&#13;&#13;&#10;&#13;&#13;&#10;&#13;&#13;&#10;&#13;&#13;&#10;&#13;&#13;&#10;&#13;&#13;&#10;&#13;&#13;&#10;&#13;&#13;&#10;&#13;&#13;&#10;&#13;&#13;&#10;&#13;&#13;&#10;&#13;&#13;&#10;&#13;&#13;&#10;&#13;&#13;&#10;&#13;&#13;&#10;&#13;&#13;&#10;&#13;&#13;&#10;&#13;&#13;&#10;&#13;&#13;&#10;&#13;&#13;&#10;&#13;&#13;&#10;&#13;&#13;&#10;&#13;&#13;&#10;&#13;&#13;&#10;&#13;&#13;&#10;&#13;&#13;&#10;&#13;&#13;&#10;&#13;&#13;&#10;&#13;&#13;&#10;&#13;&#13;&#10;&#13;&#13;&#10;&#13;&#13;&#10;&#13;&#13;&#10;&#13;&#13;&#10;&#13;&#13;&#10;&#13;&#13;&#10;&#13;&#13;&#10;&#13;&#13;&#10;&#13;&#13;&#10;&#13;&#13;&#10;&#13;&#13;&#10;&#13;&#13;&#10;&#13;&#13;&#10;&#13;&#13;&#10;&#13;&#13;&#10;&#13;&#13;&#10;&#13;&#13;&#10;&#13;&#13;&#10;&#13;&#13;&#10;&#13;&#13;&#10;&#13;&#13;&#10;&#13;&#13;&#10;&#13;&#13;&#10;&#13;&#13;&#10;&#13;&#13;&#10;&#13;&#13;&#10;&#13;&#13;&#10;&#13;&#13;&#10;&#13;&#13;&#10;&#13;&#13;&#10;&#13;&#13;&#10;&#13;&#13;&#10;&#13;&#13;&#10;&#13;&#13;&#10;&#13;&#13;&#10;&#13;&#13;&#10;&#13;&#13;&#10;&#13;&#13;&#10;&#13;&#13;&#10;&#13;&#13;&#10;&#13;&#13;&#10;&#13;&#13;&#10;&#13;&#13;&#10;&#13;&#13;&#10;&#13;&#13;&#10;&#13;&#13;&#10;&#13;&#13;&#10;&#13;&#13;&#10;&#13;&#13;&#10;&#13;&#13;&#10;&#13;&#13;&#10;&#13;&#13;&#10;&#13;&#13;&#10;&#13;&#13;&#10;&#13;&#13;&#10;&#13;&#13;&#10;&#13;&#13;&#10;&#13;&#13;&#10;&#13;&#13;&#10;&#13;&#13;&#10;&#13;&#13;&#10;&#13;&#13;&#10;&#13;&#13;&#10;&#13;&#13;&#10;&#13;&#13;&#10;&#13;&#13;&#10;&#13;&#13;&#10;&#13;&#13;&#10;&#13;&#13;&#10;&#13;&#13;&#10;&#13;&#13;&#10;&#13;&#13;&#10;&#13;&#13;&#10;&#13;&#13;&#10;&#13;&#13;&#10;&#13;&#13;&#10;&#13;&#13;&#10;&#13;&#13;&#10;&#13;&#13;&#10;&#13;&#13;&#10;&#13;&#13;&#10;&#13;&#13;&#10;&#13;&#13;&#10;&#13;&#13;&#10;&#13;&#13;&#10;&#13;&#13;&#10;&#13;&#13;&#10;&#13;&#13;&#10;&#13;&#13;&#10;&#13;&#13;&#10;&#13;&#13;&#10;&#13;&#13;&#10;&#13;&#13;&#10;&#13;&#13;&#10;&#13;&#13;&#10;&#13;&#13;&#10;&#13;&#13;&#10;&#13;&#13;&#10;&#13;&#13;&#10;&#13;&#13;&#10;&#13;&#13;&#10;&#13;&#13;&#10;&#13;&#13;&#10;&#13;&#13;&#10;&#13;&#13;&#10;&#13;&#13;&#10;&#13;&#13;&#10;&#13;&#13;&#10;&#13;&#13;&#10;&#13;&#13;&#10;&#13;&#13;&#10;&#13;&#13;&#10;&#13;&#13;&#10;&#13;&#13;&#10;&#13;&#13;&#10;&#13;&#13;&#10;&#13;&#13;&#10;&#13;&#13;&#10;&#13;&#13;&#10;&#13;&#13;&#10;&#13;&#13;&#10;&#13;&#13;&#10;&#13;&#13;&#10;&#13;&#13;&#10;&#13;&#13;&#10;&#13;&#13;&#10;&#13;&#13;&#10;&#13;&#13;&#10;&#13;&#13;&#10;&#13;&#13;&#10;&#13;&#13;&#10;&#13;&#13;&#10;&#13;&#13;&#10;&#13;&#13;&#10;&#13;&#13;&#10;&#13;&#13;&#10;&#13;&#13;&#10;&#13;&#13;&#10;&#13;&#13;&#10;&#13;&#13;&#10;&#13;&#13;&#10;&#13;&#13;&#10;&#13;&#13;&#10;&#13;&#13;&#10;&#13;&#13;&#10;&#13;&#13;&#10;&#13;&#13;&#10;&#13;&#13;&#10;&#13;&#13;&#10;&#13;&#13;&#10;&#13;&#13;&#10;&#13;&#13;&#10;&#13;&#13;&#10;&#13;&#13;&#10;&#13;&#13;&#10;&#13;&#13;&#10;&#13;&#13;&#10;&#13;&#13;&#10;&#13;&#13;&#10;&#13;&#13;&#10;&#13;&#13;&#10;&#13;&#13;&#10;&#13;&#13;&#10;&#13;&#13;&#10;&#13;&#13;&#10;&#13;&#13;&#10;&#13;&#13;&#10;&#13;&#13;&#10;&#13;&#13;&#10;&#13;&#13;&#10;&#13;&#13;&#10;&#13;&#13;&#10;&#13;&#13;&#10;&#13;&#13;&#10;&#13;&#13;&#10;&#13;&#13;&#10;&#13;&#13;&#10;&#13;&#13;&#10;&#13;&#13;&#10;&#13;&#13;&#10;&#13;&#13;&#10;&#13;&#13;&#10;&#13;&#13;&#10;&#13;&#13;&#10;&#13;&#13;&#10;&#13;&#13;&#10;&#13;&#13;&#10;&#13;&#13;&#10;&#13;&#13;&#10;&#13;&#13;&#10;&#13;&#13;&#10;&#13;&#13;&#10;&#13;&#13;&#10;&#13;&#13;&#10;&#13;&#13;&#10;&#13;&#13;&#10;&#13;&#13;&#10;&#13;&#13;&#10;&#13;&#13;&#10;&#13;&#13;&#10;&#13;&#13;&#10;&#13;&#13;&#10;&#13;&#13;&#10;&#13;&#13;&#10;&#13;&#13;&#10;&#13;&#13;&#10;&#13;&#13;&#10;&#13;&#13;&#10;&#13;&#13;&#10;&#13;&#13;&#10;&#13;&#13;&#10;&#13;&#13;&#10;&#13;&#13;&#10;&#13;&#13;&#10;&#13;&#13;&#10;&#13;&#13;&#10;&#13;&#13;&#10;&#13;&#13;&#10;&#13;&#13;&#10;&#13;&#13;&#10;&#13;&#13;&#10;&#13;&#13;&#10;&#13;&#13;&#10;&#13;&#13;&#10;&#13;&#13;&#10;&#13;&#13;&#10;&#13;&#13;&#10;&#13;&#13;&#10;&#13;&#13;&#10;&#13;&#13;&#10;&#13;&#13;&#10;&#13;&#13;&#10;&#13;&#13;&#10;&#13;&#13;&#10;&#13;&#13;&#10;&#13;&#13;&#10;&#13;&#13;&#10;&#13;&#13;&#10;&#13;&#13;&#10;&#13;&#13;&#10;&#13;&#13;&#10;&#13;&#13;&#10;&#13;&#13;&#10;&#13;&#13;&#10;&#13;&#13;&#10;&#13;&#13;&#10;&#13;&#13;&#10;&#13;&#13;&#10;&#13;&#13;&#10;&#13;&#13;&#10;&#13;&#13;&#10;&#13;&#13;&#10;&#13;&#13;&#10;&#13;&#13;&#10;&#13;&#13;&#10;&#13;&#13;&#10;&#13;&#13;&#10;&#13;&#13;&#10;&#13;&#13;&#10;&#13;&#13;&#10;&#13;&#13;&#10;&#13;&#13;&#10;&#13;&#13;&#10;&#13;&#13;&#10;&#13;&#13;&#10;&#13;&#13;&#10;&#13;&#13;&#10;&#13;&#13;&#10;&#13;&#13;&#10;&#13;&#13;&#10;&#13;&#13;&#10;&#13;&#13;&#10;&#13;&#13;&#10;&#13;&#13;&#10;&#13;&#13;&#10;&#13;&#13;&#10;&#13;&#13;&#10;&#13;&#13;&#10;&#13;&#13;&#10;&#13;&#13;&#10;&#13;&#13;&#10;&#13;&#13;&#10;&#13;&#13;&#10;&#13;&#13;&#10;&#13;&#13;&#10;&#13;&#13;&#10;&#13;&#13;&#10;&#13;&#13;&#10;&#13;&#13;&#10;&#13;&#13;&#10;&#13;&#13;&#10;&#13;&#13;&#10;&#13;&#13;&#10;&#13;&#13;&#10;&#13;&#13;&#10;&#13;&#13;&#10;&#13;&#13;&#10;&#13;&#13;&#10;&#13;&#13;&#10;&#13;&#13;&#10;&#13;&#13;&#10;&#13;&#13;&#10;&#13;&#13;&#10;&#13;&#13;&#10;&#13;&#13;&#10;&#13;&#13;&#10;&#13;&#13;&#10;&#13;&#13;&#10;&#13;&#13;&#10;&#13;&#13;&#10;&#13;&#13;&#10;&#13;&#13;&#10;&#13;&#13;&#10;&#13;&#13;&#10;&#13;&#13;&#10;&#13;&#13;&#10;&#13;&#13;&#10;&#13;&#13;&#10;&#13;&#13;&#10;&#13;&#13;&#10;&#13;&#13;&#10;&#13;&#13;&#10;&#13;&#13;&#10;&#13;&#13;&#10;&#13;&#13;&#10;&#13;&#13;&#10;&#13;&#13;&#10;&#13;&#13;&#10;&#13;&#13;&#10;&#13;&#13;&#10;&#13;&#13;&#10;&#13;&#13;&#10;&#13;&#13;&#10;&#13;&#13;&#10;&#13;&#13;&#10;&#13;&#13;&#10;&#13;&#13;&#10;&#13;&#13;&#10;&#13;&#13;&#10;&#13;&#13;&#10;&#13;&#13;&#10;&#13;&#13;&#10;&#13;&#13;&#10;&#13;&#13;&#10;&#13;&#13;&#10;&#13;&#13;&#10;&#13;&#13;&#10;&#13;&#13;&#10;&#13;&#13;&#10;&#13;&#13;&#10;&#13;&#13;&#10;&#13;&#13;&#10;&#13;&#13;&#10;&#13;&#13;&#10;&#13;&#13;&#10;&#13;&#13;&#10;&#13;&#13;&#10;&#13;&#13;&#10;&#13;&#13;&#10;&#13;&#13;&#10;&#13;&#13;&#10;&#13;&#13;&#10;&#13;&#13;&#10;&#13;&#13;&#10;&#13;&#13;&#10;&#13;&#13;&#10;&#13;&#13;&#10;&#13;&#13;&#10;&#13;&#13;&#10;&#13;&#13;&#10;&#13;&#13;&#10;&#13;&#13;&#10;&#13;&#13;&#10;&#13;&#13;&#10;&#13;&#13;&#10;&#13;&#13;&#10;&#13;&#13;&#10;&#13;&#13;&#10;&#13;&#13;&#10;&#13;&#13;&#10;&#13;&#13;&#10;&#13;&#13;&#10;&#13;&#13;&#10;&#13;&#13;&#10;&#13;&#13;&#10;&#13;&#13;&#10;&#13;&#13;&#10;&#13;&#13;&#10;&#13;&#13;&#10;&#13;&#13;&#10;&#13;&#13;&#10;&#13;&#13;&#10;&#13;&#13;&#10;&#13;&#13;&#10;&#13;&#13;&#10;&#13;&#13;&#10;&#13;&#13;&#10;&#13;&#13;&#10;&#13;&#13;&#10;&#13;&#13;&#10;&#13;&#13;&#10;&#13;&#13;&#10;&#13;&#13;&#10;&#13;&#13;&#10;&#13;&#13;&#10;&#13;&#13;&#10;&#13;&#13;&#10;&#13;&#13;&#10;&#13;&#13;&#10;&#13;&#13;&#10;&#13;&#13;&#10;&#13;&#13;&#10;&#13;&#13;&#10;&#13;&#13;&#10;&#13;&#13;&#10;&#13;&#13;&#10;&#13;&#13;&#10;&#13;&#13;&#10;&#13;&#13;&#10;&#13;&#13;&#10;&#13;&#13;&#10;&#13;&#13;&#10;&#13;&#13;&#10;&#13;&#13;&#10;&#13;&#13;&#10;&#13;&#13;&#10;&#13;&#13;&#10;&#13;&#13;&#10;&#13;&#13;&#10;&#13;&#13;&#10;&#13;&#13;&#10;&#13;&#13;&#10;&#13;&#13;&#10;&#13;&#13;&#10;&#13;&#13;&#10;&#13;&#13;&#10;&#13;&#13;&#10;&#13;&#13;&#10;&#13;&#13;&#10;&#13;&#13;&#10;&#13;&#13;&#10;&#13;&#13;&#10;&#13;&#13;&#10;&#13;&#13;&#10;&#13;&#13;&#10;&#13;&#13;&#10;&#13;&#13;&#10;&#13;&#13;&#10;&#13;&#13;&#10;&#13;&#13;&#10;&#13;&#13;&#10;&#13;&#13;&#10;&#13;&#13;&#10;&#13;&#13;&#10;&#13;&#13;&#10;&#13;&#13;&#10;&#13;&#13;&#10;&#13;&#13;&#10;&#13;&#13;&#10;&#13;&#13;&#10;&#13;&#13;&#10;&#13;&#13;&#10;&#13;&#13;&#10;&#13;&#13;&#10;&#13;&#13;&#10;&#13;&#13;&#10;&#13;&#13;&#10;&#13;&#13;&#10;&#13;&#13;&#10;&#13;&#13;&#10;&#13;&#13;&#10;&#13;&#13;&#10;&#13;&#13;&#10;&#13;&#13;&#10;&#13;&#13;&#10;&#13;&#13;&#10;&#13;&#13;&#10;&#13;&#13;&#10;&#13;&#13;&#10;&#13;&#13;&#10;&#13;&#13;&#10;&#13;&#13;&#10;&#13;&#13;&#10;&#13;&#13;&#10;&#13;&#13;&#10;&#13;&#13;&#10;&#13;&#13;&#10;&#13;&#13;&#10;&#13;&#13;&#10;&#13;&#13;&#10;&#13;&#13;&#10;&#13;&#13;&#10;&#13;&#13;&#10;&#13;&#13;&#10;&#13;&#13;&#10;&#13;&#13;&#10;&#13;&#13;&#10;&#13;&#13;&#10;&#13;&#13;&#10;&#13;&#13;&#10;&#13;&#13;&#10;&#13;&#13;&#10;&#13;&#13;&#10;&#13;&#13;&#10;&#13;&#13;&#10;&#13;&#13;&#10;&#13;&#13;&#10;&#13;&#13;&#10;&#13;&#13;&#10;&#13;&#13;&#10;&#13;&#13;&#10;&#13;&#13;&#10;&#13;&#13;&#10;&#13;&#13;&#10;&#13;&#13;&#10;&#13;&#13;&#10;&#13;&#13;&#10;&#13;&#13;&#10;&#13;&#13;&#10;&#13;&#13;&#10;&#13;&#13;&#10;&#13;&#13;&#10;&#13;&#13;&#10;&#13;&#13;&#10;&#13;&#13;&#10;&#13;&#13;&#10;&#13;&#13;&#10;&#13;&#13;&#10;&#13;&#13;&#10;&#13;&#13;&#10;&#13;&#13;&#10;&#13;&#13;&#10;&#13;&#13;&#10;&#13;&#13;&#10;&#13;&#13;&#10;&#13;&#13;&#10;&#13;&#13;&#10;&#13;&#13;&#10;&#13;&#13;&#10;&#13;&#13;&#10;&#13;&#13;&#10;&#13;&#13;&#10;&#13;&#13;&#10;&#13;&#13;&#10;&#13;&#13;&#10;&#13;&#13;&#10;&#13;&#13;&#10;&#13;&#13;&#10;&#13;&#13;&#10;&#13;&#13;&#10;&#13;&#13;&#10;&#13;&#13;&#10;&#13;&#13;&#10;&#13;&#13;&#10;&#13;&#13;&#10;&#13;&#13;&#10;&#13;&#13;&#10;&#13;&#13;&#10;&#13;&#13;&#10;&#13;&#13;&#10;&#13;&#13;&#10;&#13;&#13;&#10;&#13;&#13;&#10;&#13;&#13;&#10;&#13;&#13;&#10;&#13;&#13;&#10;&#13;&#13;&#10;&#13;&#13;&#10;&#13;&#13;&#10;&#13;&#13;&#10;&#13;&#13;&#10;&#13;&#13;&#10;&#13;&#13;&#10;&#13;&#13;&#10;&#13;&#13;&#10;&#13;&#13;&#10;&#13;&#13;&#10;&#13;&#13;&#10;&#13;&#13;&#10;&#13;&#13;&#10;&#13;&#13;&#10;&#13;&#13;&#10;&#13;&#13;&#10;&#13;&#13;&#10;&#13;&#13;&#10;&#13;&#13;&#10;&#13;&#13;&#10;&#13;&#13;&#10;&#13;&#13;&#10;&#13;&#13;&#10;&#13;&#13;&#10;&#13;&#13;&#10;&#13;&#13;&#10;&#13;&#13;&#10;&#13;&#13;&#10;&#13;&#13;&#10;&#13;&#13;&#10;&#13;&#13;&#10;&#13;&#13;&#10;&#13;&#13;&#10;&#13;&#13;&#10;&#13;&#13;&#10;&#13;&#13;&#10;&#13;&#13;&#10;&#13;&#13;&#10;&#13;&#13;&#10;&#13;&#13;&#10;&#13;&#13;&#10;&#13;&#13;&#10;&#13;&#13;&#10;&#13;&#13;&#10;&#13;&#13;&#10;&#13;&#13;&#10;&#13;&#13;&#10;&#13;&#13;&#10;&#13;&#13;&#10;&#13;&#13;&#10;&#13;&#13;&#10;&#13;&#13;&#10;&#13;&#13;&#10;&#13;&#13;&#10;&#13;&#13;&#10;&#13;&#13;&#10;&#13;&#13;&#10;&#13;&#13;&#10;&#13;&#13;&#10;&#13;&#13;&#10;&#13;&#13;&#10;&#13;&#13;&#10;&#13;&#13;&#10;&#13;&#13;&#10;&#13;&#13;&#10;&#13;&#13;&#10;&#13;&#13;&#10;&#13;&#13;&#10;&#13;&#13;&#10;&#13;&#13;&#10;&#13;&#13;&#10;&#13;&#13;&#10;&#13;&#13;&#10;&#13;&#13;&#10;&#13;&#13;&#10;&#13;&#13;&#10;&#13;&#13;&#10;&#13;&#13;&#10;&#13;&#13;&#10;&#13;&#13;&#10;&#13;&#13;&#10;&#13;&#13;&#10;&#13;&#13;&#10;&#13;&#13;&#10;&#13;&#13;&#10;&#13;&#13;&#10;&#13;&#13;&#10;&#13;&#13;&#10;&#13;&#13;&#10;&#13;&#13;&#10;&#13;&#13;&#10;&#13;&#13;&#10;&#13;&#13;&#10;&#13;&#13;&#10;&#13;&#13;&#10;&#13;&#13;&#10;&#13;&#13;&#10;&#13;&#13;&#10;&#13;&#13;&#10;&#13;&#13;&#10;&#13;&#13;&#10;&#13;&#13;&#10;&#13;&#13;&#10;&#13;&#13;&#10;&#13;&#13;&#10;&#13;&#13;&#10;&#13;&#13;&#10;&#13;&#13;&#10;&#13;&#13;&#10;&#13;&#13;&#10;&#13;&#13;&#10;&#13;&#13;&#10;&#13;&#13;&#10;&#13;&#13;&#10;&#13;&#13;&#10;&#13;&#13;&#10;&#13;&#13;&#10;&#13;&#13;&#10;&#13;&#13;&#10;&#13;&#13;&#10;&#13;&#13;&#10;&#13;&#13;&#10;&#13;&#13;&#10;&#13;&#13;&#10;&#13;&#13;&#10;&#13;&#13;&#10;&#13;&#13;&#10;&#13;&#13;&#10;&#13;&#13;&#10;&#13;&#13;&#10;&#13;&#13;&#10;&#13;&#13;&#10;&#13;&#13;&#10;&#13;&#13;&#10;&#13;&#13;&#10;&#13;&#13;&#10;&#13;&#13;&#10;&#13;&#13;&#10;&#13;&#13;&#10;&#13;&#13;&#10;&#13;&#13;&#10;&#13;&#13;&#10;&#13;&#13;&#10;&#13;&#13;&#10;&#13;&#13;&#10;&#13;&#13;&#10;&#13;&#13;&#10;&#13;&#13;&#10;&#13;&#13;&#10;&#13;&#13;&#10;&#13;&#13;&#10;&#13;&#13;&#10;&#13;&#13;&#10;&#13;&#13;&#10;&#13;&#13;&#10;&#13;&#13;&#10;&#13;&#13;&#10;&#13;&#13;&#10;&#13;&#13;&#10;&#13;&#13;&#10;&#13;&#13;&#10;&#13;&#13;&#10;&#13;&#13;&#10;&#13;&#13;&#10;&#13;&#13;&#10;&#13;&#13;&#10;&#13;&#13;&#10;&#13;&#13;&#10;&#13;&#13;&#10;&#13;&#13;&#10;&#13;&#13;&#10;&#13;&#13;&#10;&#13;&#13;&#10;&#13;&#13;&#10;&#13;&#13;&#10;&#13;&#13;&#10;&#13;&#13;&#10;&#13;&#13;&#10;&#13;&#13;&#10;&#13;&#13;&#10;&#13;&#13;&#10;&#13;&#13;&#10;&#13;&#13;&#10;&#13;&#13;&#10;&#13;&#13;&#10;&#13;&#13;&#10;&#13;&#13;&#10;&#13;&#13;&#10;&#13;&#13;&#10;&#13;&#13;&#10;&#13;&#13;&#10;&#13;&#13;&#10;&#13;&#13;&#10;&#13;&#13;&#10;&#13;&#13;&#10;&#13;&#13;&#10;&#13;&#13;&#10;&#13;&#13;&#10;&#13;&#13;&#10;&#13;&#13;&#10;&#13;&#13;&#10;&#13;&#13;&#10;&#13;&#13;&#10;&#13;&#13;&#10;&#13;&#13;&#10;&#13;&#13;&#10;&#13;&#13;&#10;&#13;&#13;&#10;&#13;&#13;&#10;&#13;&#13;&#10;&#13;&#13;&#10;&#13;&#13;&#10;&#13;&#13;&#10;&#13;&#13;&#10;&#13;&#13;&#10;&#13;&#13;&#10;&#13;&#13;&#10;&#13;&#13;&#10;&#13;&#13;&#10;&#13;&#13;&#10;&#13;&#13;&#10;&#13;&#13;&#10;&#13;&#13;&#10;&#13;&#13;&#10;&#13;&#13;&#10;&#13;&#13;&#10;&#13;&#13;&#10;&#13;&#13;&#10;&#13;&#13;&#10;&#13;&#13;&#10;&#13;&#13;&#10;&#13;&#13;&#10;&#13;&#13;&#10;&#13;&#13;&#10;&#13;&#13;&#10;&#13;&#13;&#10;&#13;&#13;&#10;&#13;&#13;&#10;&#13;&#13;&#10;&#13;&#13;&#10;&#13;&#13;&#10;&#13;&#13;&#10;&#13;&#13;&#10;&#13;&#13;&#10;&#13;&#13;&#10;&#13;&#13;&#10;&#13;&#13;&#10;&#13;&#13;&#10;&#13;&#13;&#10;&#13;&#13;&#10;&#13;&#13;&#10;&#13;&#13;&#10;&#13;&#13;&#10;&#13;&#13;&#10;&#13;&#13;&#10;&#13;&#13;&#10;&#13;&#13;&#10;&#13;&#13;&#10;&#13;&#13;&#10;&#13;&#13;&#10;&#13;&#13;&#10;&#13;&#13;&#10;&#13;&#13;&#10;&#13;&#13;&#10;&#13;&#13;&#10;&#13;&#13;&#10;&#13;&#13;&#10;&#13;&#13;&#10;&#13;&#13;&#10;&#13;&#13;&#10;&#13;&#13;&#10;&#13;&#13;&#10;&#13;&#13;&#10;&#13;&#13;&#10;&#13;&#13;&#10;&#13;&#13;&#10;&#13;&#13;&#10;&#13;&#13;&#10;&#13;&#13;&#10;&#13;&#13;&#10;&#13;&#13;&#10;&#13;&#13;&#10;&#13;&#13;&#10;&#13;&#13;&#10;&#13;&#13;&#10;&#13;&#13;&#10;&#13;&#13;&#10;&#13;&#13;&#10;&#13;&#13;&#10;&#13;&#13;&#10;&#13;&#13;&#10;&#13;&#13;&#10;&#13;&#13;&#10;&#13;&#13;&#10;&#13;&#13;&#10;&#13;&#13;&#10;&#13;&#13;&#10;&#13;&#13;&#10;&#13;&#13;&#10;&#13;&#13;&#10;&#13;&#13;&#10;&#13;&#13;&#10;&#13;&#13;&#10;&#13;&#13;&#10;&#13;&#13;&#10;&#13;&#13;&#10;&#13;&#13;&#10;&#13;&#13;&#10;&#13;&#13;&#10;&#13;&#13;&#10;&#13;&#13;&#10;&#13;&#13;&#10;&#13;&#13;&#10;&#13;&#13;&#10;&#13;&#13;&#10;&#13;&#13;&#10;&#13;&#13;&#10;&#13;&#13;&#10;&#13;&#13;&#10;&#13;&#13;&#10;&#13;&#13;&#10;&#13;&#13;&#10;&#13;&#13;&#10;&#13;&#13;&#10;&#13;&#13;&#10;&#13;&#13;&#10;&#13;&#13;&#10;&#13;&#13;&#10;&#13;&#13;&#10;&#13;&#13;&#10;&#13;&#13;&#10;&#13;&#13;&#10;&#13;&#13;&#10;&#13;&#13;&#10;&#13;&#13;&#10;&#13;&#13;&#10;&#13;&#13;&#10;&#13;&#13;&#10;&#13;&#13;&#10;&#13;&#13;&#10;&#13;&#13;&#10;&#13;&#13;&#10;&#13;&#13;&#10;&#13;&#13;&#10;&#13;&#13;&#10;&#13;&#13;&#10;&#13;&#13;&#10;&#13;&#13;&#10;&#13;&#13;&#10;&#13;&#13;&#10;&#13;&#13;&#10;&#13;&#13;&#10;&#13;&#13;&#10;&#13;&#13;&#10;&#13;&#13;&#10;&#13;&#13;&#10;&#13;&#13;&#10;&#13;&#13;&#10;&#13;&#13;&#10;&#13;&#13;&#10;&#13;&#13;&#10;&#13;&#13;&#10;&#13;&#13;&#10;&#13;&#13;&#10;&#13;&#13;&#10;&#13;&#13;&#10;&#13;&#13;&#10;&#13;&#13;&#10;&#13;&#13;&#10;&#13;&#13;&#10;&#13;&#13;&#10;&#13;&#13;&#10;&#13;&#13;&#10;&#13;&#13;&#10;&#13;&#13;&#10;&#13;&#13;&#10;&#13;&#13;&#10;&#13;&#13;&#10;&#13;&#13;&#10;&#13;&#13;&#10;&#13;&#13;&#10;&#13;&#13;&#10;&#13;&#13;&#10;&#13;&#13;&#10;&#13;&#13;&#10;&#13;&#13;&#10;&#13;&#13;&#10;&#13;&#13;&#10;&#13;&#13;&#10;&#13;&#13;&#10;&#13;&#13;&#10;&#13;&#13;&#10;&#13;&#13;&#10;&#13;&#13;&#10;&#13;&#13;&#10;&#13;&#13;&#10;&#13;&#13;&#10;&#13;&#13;&#10;&#13;&#13;&#10;&#13;&#13;&#10;&#13;&#13;&#10;&#13;&#13;&#10;&#13;&#13;&#10;&#13;&#13;&#10;&#13;&#13;&#10;&#13;&#13;&#10;&#13;&#13;&#10;&#13;&#13;&#10;&#13;&#13;&#10;&#13;&#13;&#10;&#13;&#13;&#10;&#13;&#13;&#10;&#13;&#13;&#10;&#13;&#13;&#10;&#13;&#13;&#10;&#13;&#13;&#10;&#13;&#13;&#10;&#13;&#13;&#10;&#13;&#13;&#10;&#13;&#13;&#10;&#13;&#13;&#10;&#13;&#13;&#10;&#13;&#13;&#10;&#13;&#13;&#10;&#13;&#13;&#10;&#13;&#13;&#10;&#13;&#13;&#10;&#13;&#13;&#10;&#13;&#13;&#10;&#13;&#13;&#10;&#13;&#13;&#10;&#13;&#13;&#10;&#13;&#13;&#10;&#13;&#13;&#10;&#13;&#13;&#10;&#13;&#13;&#10;&#13;&#13;&#10;&#13;&#13;&#10;&#13;&#13;&#10;&#13;&#13;&#10;&#13;&#13;&#10;&#13;&#13;&#10;&#13;&#13;&#10;&#13;&#13;&#10;&#13;&#13;&#10;&#13;&#13;&#10;&#13;&#13;&#10;&#13;&#13;&#10;&#13;&#13;&#10;&#13;&#13;&#10;&#13;&#13;&#10;&#13;&#13;&#10;&#13;&#13;&#10;&#13;&#13;&#10;&#13;&#13;&#10;&#13;&#13;&#10;&#13;&#13;&#10;&#13;&#13;&#10;&#13;&#13;&#10;&#13;&#13;&#10;&#13;&#13;&#10;&#13;&#13;&#10;&#13;&#13;&#10;&#13;&#13;&#10;&#13;&#13;&#10;&#13;&#13;&#10;&#13;&#13;&#10;&#13;&#13;&#10;&#13;&#13;&#10;&#13;&#13;&#10;&#13;&#13;&#10;&#13;&#13;&#10;&#13;&#13;&#10;&#13;&#13;&#10;&#13;&#13;&#10;&#13;&#13;&#10;&#13;&#13;&#10;&#13;&#13;&#10;&#13;&#13;&#10;&#13;&#13;&#10;&#13;&#13;&#10;&#13;&#13;&#10;&#13;&#13;&#10;&#13;&#13;&#10;&#13;&#13;&#10;&#13;&#13;&#10;&#13;&#13;&#10;&#13;&#13;&#10;&#13;&#13;&#10;&#13;&#13;&#10;&#13;&#13;&#10;&#13;&#13;&#10;&#13;&#13;&#10;&#13;&#13;&#10;&#13;&#13;&#10;&#13;&#13;&#10;&#13;&#13;&#10;&#13;&#13;&#10;&#13;&#13;&#10;&#13;&#13;&#10;&#13;&#13;&#10;&#13;&#13;&#10;&#13;&#13;&#10;&#13;&#13;&#10;&#13;&#13;&#10;&#13;&#13;&#10;&#13;&#13;&#10;&#13;&#13;&#10;&#13;&#13;&#10;&#13;&#13;&#10;&#13;&#13;&#10;&#13;&#13;&#10;&#13;&#13;&#10;&#13;&#13;&#10;&#13;&#13;&#10;&#13;&#13;&#10;&#13;&#13;&#10;&#13;&#13;&#10;&#13;&#13;&#10;&#13;&#13;&#10;&#13;&#13;&#10;&#13;&#13;&#10;&#13;&#13;&#10;&#13;&#13;&#10;&#13;&#13;&#10;&#13;&#13;&#10;&#13;&#13;&#10;&#13;&#13;&#10;&#13;&#13;&#10;&#13;&#13;&#10;&#13;&#13;&#10;&#13;&#13;&#10;&#13;&#13;&#10;&#13;&#13;&#10;&#13;&#13;&#10;&#13;&#13;&#10;&#13;&#13;&#10;&#13;&#13;&#10;&#13;&#13;&#10;&#13;&#13;&#10;&#13;&#13;&#10;&#13;&#13;&#10;&#13;&#13;&#10;&#13;&#13;&#10;           &#13;&#13;&#10;&#13;&#13;&#10;&#13;&#13;&#10;&#13;&#13;&#10;&#13;&#13;&#10;&#13;&#13;&#10;&#13;&#13;&#10;&#13;&#13;&#10;&#13;&#13;&#10;&#13;&#13;&#10;&#13;&#13;&#10;&#13;&#13;&#10;&#13;&#13;&#10;&#13;&#13;&#10;&#13;&#13;&#10;&#13;&#13;&#10;&#13;&#13;&#10;&#13;&#13;&#10;&#13;&#13;&#10;&#13;&#13;&#10;&#13;&#13;&#10;&#13;&#13;&#10;&#13;&#13;&#10;&#13;&#13;&#10;&#13;&#13;&#10;&#13;&#13;&#10;&#13;&#13;&#10;&#13;&#13;&#10;&#13;&#13;&#10;&#13;&#13;&#10;&#13;&#13;&#10;&#13;&#13;&#10;&#13;&#13;&#10;&#13;&#13;&#10;&#13;&#13;&#10;&#13;&#13;&#10;&#13;&#13;&#10;&#13;&#13;&#10;&#13;&#13;&#10;&#13;&#13;&#10;&#13;&#13;&#10;&#13;&#13;&#10;&#13;&#13;&#10;&#13;&#13;&#10;&#13;&#13;&#10;&#13;&#13;&#10;&#13;&#13;&#10;&#13;&#13;&#10;&#13;&#13;&#10;&#13;&#13;&#10;&#13;&#13;&#10;&#13;&#13;&#10;&#13;&#13;&#10;&#13;&#13;&#10;&#13;&#13;&#10;&#13;&#13;&#10;&#13;&#13;&#10;&#13;&#13;&#10;&#13;&#13;&#10;&#13;&#13;&#10;&#13;&#13;&#10;&#13;&#13;&#10;&#13;&#13;&#10;&#13;&#13;&#10;&#13;&#13;&#10;&#13;&#13;&#10;&#13;&#13;&#10;&#13;&#13;&#10;&#13;&#13;&#10;&#13;&#13;&#10;&#13;&#13;&#10;&#13;&#13;&#10;&#13;&#13;&#10;&#13;&#13;&#10;&#13;&#13;&#10;&#13;&#13;&#10;&#13;&#13;&#10;&#13;&#13;&#10;&#13;&#13;&#10;&#13;&#13;&#10;&#13;&#13;&#10;&#13;&#13;&#10;&#13;&#13;&#10;&#13;&#13;&#10;&#13;&#13;&#10;&#13;&#13;&#10;&#13;&#13;&#10;&#13;&#13;&#10;&#13;&#13;&#10;&#13;&#13;&#10;&#13;&#13;&#10;&#13;&#13;&#10;&#13;&#13;&#10;&#13;&#13;&#10;&#13;&#13;&#10;&#13;&#13;&#10;&#13;&#13;&#10;&#13;&#13;&#10;&#13;&#13;&#10;&#13;&#13;&#10;&#13;&#13;&#10;&#13;&#13;&#10;&#13;&#13;&#10;&#13;&#13;&#10;&#13;&#13;&#10;&#13;&#13;&#10;&#13;&#13;&#10;&#13;&#13;&#10;&#13;&#13;&#10;&#13;&#13;&#10;&#13;&#13;&#10;&#13;&#13;&#10;&#13;&#13;&#10;&#13;&#13;&#10;&#13;&#13;&#10;&#13;&#13;&#10;&#13;&#13;&#10;&#13;&#13;&#10;&#13;&#13;&#10;&#13;&#13;&#10;&#13;&#13;&#10;&#13;&#13;&#10;&#13;&#13;&#10;&#13;&#13;&#10;&#13;&#13;&#10;&#13;&#13;&#10;&#13;&#13;&#10;&#13;&#13;&#10;&#13;&#13;&#10;&#13;&#13;&#10;&#13;&#13;&#10;&#13;&#13;&#10;&#13;&#13;&#10;&#13;&#13;&#10;&#13;&#13;&#10;&#13;&#13;&#10;&#13;&#13;&#10;&#13;&#13;&#10;&#13;&#13;&#10;&#13;&#13;&#10;&#13;&#13;&#10;&#13;&#13;&#10;&#13;&#13;&#10;&#13;&#13;&#10;&#13;&#13;&#10;&#13;&#13;&#10;&#13;&#13;&#10;&#13;&#13;&#10;&#13;&#13;&#10;&#13;&#13;&#10;&#13;&#13;&#10;&#13;&#13;&#10;&#13;&#13;&#10;&#13;&#13;&#10;&#13;&#13;&#10;&#13;&#13;&#10;&#13;&#13;&#10;&#13;&#13;&#10;&#13;&#13;&#10;&#13;&#13;&#10;&#13;&#13;&#10;&#13;&#13;&#10;&#13;&#13;&#10;&#13;&#13;&#10;&#13;&#13;&#10;&#13;&#13;&#10;&#13;&#13;&#10;&#13;&#13;&#10;&#13;&#13;&#10;&#13;&#13;&#10;&#13;&#13;&#10;&#13;&#13;&#10;&#13;&#13;&#10;&#13;&#13;&#10;&#13;&#13;&#10;&#13;&#13;&#10;&#13;&#13;&#10;&#13;&#13;&#10;&#13;&#13;&#10;&#13;&#13;&#10;&#13;&#13;&#10;&#13;&#13;&#10;&#13;&#13;&#10;&#13;&#13;&#10;&#13;&#13;&#10;&#13;&#13;&#10;&#13;&#13;&#10;&#13;&#13;&#10;&#13;&#13;&#10;&#13;&#13;&#10;&#13;&#13;&#10;&#13;&#13;&#10;&#13;&#13;&#10;&#13;&#13;&#10;&#13;&#13;&#10;&#13;&#13;&#10;&#13;&#13;&#10;&#13;&#13;&#10;&#13;&#13;&#10;&#13;&#13;&#10;&#13;&#13;&#10;&#13;&#13;&#10;&#13;&#13;&#10;&#13;&#13;&#10;&#13;&#13;&#10;&#13;&#13;&#10;&#13;&#13;&#10;&#13;&#13;&#10;&#13;&#13;&#10;&#13;&#13;&#10;&#13;&#13;&#10;&#13;&#13;&#10;&#13;&#13;&#10;&#13;&#13;&#10;&#13;&#13;&#10;&#13;&#13;&#10;&#13;&#13;&#10;&#13;&#13;&#10;&#13;&#13;&#10;&#13;&#13;&#10;&#13;&#13;&#10;&#13;&#13;&#10;&#13;&#13;&#10;&#13;&#13;&#10;&#13;&#13;&#10;&#13;&#13;&#10;&#13;&#13;&#10;&#13;&#13;&#10;&#13;&#13;&#10;&#13;&#13;&#10;&#13;&#13;&#10;&#13;&#13;&#10;&#13;&#13;&#10;&#13;&#13;&#10;&#13;&#13;&#10;&#13;&#13;&#10;&#13;&#13;&#10;&#13;&#13;&#10;&#13;&#13;&#10;&#13;&#13;&#10;&#13;&#13;&#10;&#13;&#13;&#10;&#13;&#13;&#10;&#13;&#13;&#10;&#13;&#13;&#10;&#13;&#13;&#10;&#13;&#13;&#10;&#13;&#13;&#10;&#13;&#13;&#10;&#13;&#13;&#10;&#13;&#13;&#10;&#13;&#13;&#10;&#13;&#13;&#10;&#13;&#13;&#10;&#13;&#13;&#10;&#13;&#13;&#10;&#13;&#13;&#10;&#13;&#13;&#10;&#13;&#13;&#10;&#13;&#13;&#10;&#13;&#13;&#10;&#13;&#13;&#10;&#13;&#13;&#10;&#13;&#13;&#10;&#13;&#13;&#10;&#13;&#13;&#10;&#13;&#13;&#10;&#13;&#13;&#10;&#13;&#13;&#10;&#13;&#13;&#10;&#13;&#13;&#10;&#13;&#13;&#10;&#13;&#13;&#10;&#13;&#13;&#10;&#13;&#13;&#10;&#13;&#13;&#10;&#13;&#13;&#10;&#13;&#13;&#10;&#13;&#13;&#10;&#13;&#13;&#10;&#13;&#13;&#10;&#13;&#13;&#10;&#13;&#13;&#10;&#13;&#13;&#10;&#13;&#13;&#10;&#13;&#13;&#10;&#13;&#13;&#10;&#13;&#13;&#10;&#13;&#13;&#10;&#13;&#13;&#10;&#13;&#13;&#10;&#13;&#13;&#10;&#13;&#13;&#10;&#13;&#13;&#10;&#13;&#13;&#10;&#13;&#13;&#10;&#13;&#13;&#10;&#13;&#13;&#10;&#13;&#13;&#10;&#13;&#13;&#10;&#13;&#13;&#10;&#13;&#13;&#10;&#13;&#13;&#10;&#13;&#13;&#10;&#13;&#13;&#10;&#13;&#13;&#10;&#13;&#13;&#10;&#13;&#13;&#10;&#13;&#13;&#10;&#13;&#13;&#10;&#13;&#13;&#10;&#13;&#13;&#10;&#13;&#13;&#10;&#13;&#13;&#10;&#13;&#13;&#10;&#13;&#13;&#10;&#13;&#13;&#10;&#13;&#13;&#10;&#13;&#13;&#10;&#13;&#13;&#10;&#13;&#13;&#10;&#13;&#13;&#10;&#13;&#13;&#10;&#13;&#13;&#10;&#13;&#13;&#10;&#13;&#13;&#10;&#13;&#13;&#10;&#13;&#13;&#10;&#13;&#13;&#10;&#13;&#13;&#10;&#13;&#13;&#10;&#13;&#13;&#10;&#13;&#13;&#10;&#13;&#13;&#10;&#13;&#13;&#10;&#13;&#13;&#10;&#13;&#13;&#10;&#13;&#13;&#10;&#13;&#13;&#10;&#13;&#13;&#10;&#13;&#13;&#10;&#13;&#13;&#10;&#13;&#13;&#10;&#13;&#13;&#10;&#13;&#13;&#10;&#13;&#13;&#10;&#13;&#13;&#10;&#13;&#13;&#10;&#13;&#13;&#10;&#13;&#13;&#10;&#13;&#13;&#10;&#13;&#13;&#10;&#13;&#13;&#10;&#13;&#13;&#10;&#13;&#13;&#10;&#13;&#13;&#10;&#13;&#13;&#10;&#13;&#13;&#10;&#13;&#13;&#10;&#13;&#13;&#10;&#13;&#13;&#10;&#13;&#13;&#10;&#13;&#13;&#10;&#13;&#13;&#10;&#13;&#13;&#10;&#13;&#13;&#10;&#13;&#13;&#10;&#13;&#13;&#10;&#13;&#13;&#10;&#13;&#13;&#10;&#13;&#13;&#10;&#13;&#13;&#10;&#13;&#13;&#10;&#13;&#13;&#10;&#13;&#13;&#10;&#13;&#13;&#10;&#13;&#13;&#10;&#13;&#13;&#10;&#13;&#13;&#10;&#13;&#13;&#10;&#13;&#13;&#10;&#13;&#13;&#10;&#13;&#13;&#10;&#13;&#13;&#10;&#13;&#13;&#10;&#13;&#13;&#10;&#13;&#13;&#10;&#13;&#13;&#10;&#13;&#13;&#10;&#13;&#13;&#10;&#13;&#13;&#10;&#13;&#13;&#10;&#13;&#13;&#10;&#13;&#13;&#10;&#13;&#13;&#10;&#13;&#13;&#10;&#13;&#13;&#10;&#13;&#13;&#10;&#13;&#13;&#10;&#13;&#13;&#10;&#13;&#13;&#10;&#13;&#13;&#10;&#13;&#13;&#10;&#13;&#13;&#10;&#13;&#13;&#10;&#13;&#13;&#10;&#13;&#13;&#10;&#13;&#13;&#10;&#13;&#13;&#10;&#13;&#13;&#10;&#13;&#13;&#10;&#13;&#13;&#10;&#13;&#13;&#10;&#13;&#13;&#10;&#13;&#13;&#10;&#13;&#13;&#10;&#13;&#13;&#10;&#13;&#13;&#10;&#13;&#13;&#10;&#13;&#13;&#10;&#13;&#13;&#10;&#13;&#13;&#10;&#13;&#13;&#10;&#13;&#13;&#10;&#13;&#13;&#10;&#13;&#13;&#10;&#13;&#13;&#10;&#13;&#13;&#10;&#13;&#13;&#10;&#13;&#13;&#10;&#13;&#13;&#10;&#13;&#13;&#10;&#13;&#13;&#10;&#13;&#13;&#10;&#13;&#13;&#10;&#13;&#13;&#10;&#13;&#13;&#10;&#13;&#13;&#10;&#13;&#13;&#10;&#13;&#13;&#10;&#13;&#13;&#10;&#13;&#13;&#10;&#13;&#13;&#10;&#13;&#13;&#10;&#13;&#13;&#10;&#13;&#13;&#10;&#13;&#13;&#10;&#13;&#13;&#10;&#13;&#13;&#10;&#13;&#13;&#10;&#13;&#13;&#10;&#13;&#13;&#10;&#13;&#13;&#10;&#13;&#13;&#10;&#13;&#13;&#10;&#13;&#13;&#10;&#13;&#13;&#10;&#13;&#13;&#10;&#13;&#13;&#10;&#13;&#13;&#10;&#13;&#13;&#10;&#13;&#13;&#10;&#13;&#13;&#10;&#13;&#13;&#10;&#13;&#13;&#10;&#13;&#13;&#10;&#13;&#13;&#10;&#13;&#13;&#10;&#13;&#13;&#10;&#13;&#13;&#10;&#13;&#13;&#10;&#13;&#13;&#10;&#13;&#13;&#10;&#13;&#13;&#10;&#13;&#13;&#10;&#13;&#13;&#10;&#13;&#13;&#10;&#13;&#13;&#10;&#13;&#13;&#10;&#13;&#13;&#10;&#13;&#13;&#10;&#13;&#13;&#10;&#13;&#13;&#10;&#13;&#13;&#10;&#13;&#13;&#10;&#13;&#13;&#10;&#13;&#13;&#10;&#13;&#13;&#10;&#13;&#13;&#10;&#13;&#13;&#10;&#13;&#13;&#10;&#13;&#13;&#10;&#13;&#13;&#10;&#13;&#13;&#10;&#13;&#13;&#10;&#13;&#13;&#10;&#13;&#13;&#10;&#13;&#13;&#10;&#13;&#13;&#10;&#13;&#13;&#10;&#13;&#13;&#10;&#13;&#13;&#10;&#13;&#13;&#10;&#13;&#13;&#10;&#13;&#13;&#10;&#13;&#13;&#10;&#13;&#13;&#10;&#13;&#13;&#10;&#13;&#13;&#10;&#13;&#13;&#10;&#13;&#13;&#10;&#13;&#13;&#10;&#13;&#13;&#10;&#13;&#13;&#10;&#13;&#13;&#10;&#13;&#13;&#10;&#13;&#13;&#10;&#13;&#13;&#10;&#13;&#13;&#10;&#13;&#13;&#10;&#13;&#13;&#10;&#13;&#13;&#10;&#13;&#13;&#10;&#13;&#13;&#10;&#13;&#13;&#10;&#13;&#13;&#10;&#13;&#13;&#10;&#13;&#13;&#10;&#13;&#13;&#10;&#13;&#13;&#10;&#13;&#13;&#10;&#13;&#13;&#10;&#13;&#13;&#10;&#13;&#13;&#10;&#13;&#13;&#10;&#13;&#13;&#10;&#13;&#13;&#10;&#13;&#13;&#10;&#13;&#13;&#10;&#13;&#13;&#10;&#13;&#13;&#10;&#13;&#13;&#10;&#13;&#13;&#10;&#13;&#13;&#10;&#13;&#13;&#10;&#13;&#13;&#10;&#13;&#13;&#10;&#13;&#13;&#10;&#13;&#13;&#10;&#13;&#13;&#10;&#13;&#13;&#10;&#13;&#13;&#10;&#13;&#13;&#10;&#13;&#13;&#10;&#13;&#13;&#10;&#13;&#13;&#10;&#13;&#13;&#10;&#13;&#13;&#10;&#13;&#13;&#10;&#13;&#13;&#10;&#13;&#13;&#10;&#13;&#13;&#10;&#13;&#13;&#10;&#13;&#13;&#10;&#13;&#13;&#10;&#13;&#13;&#10;&#13;&#13;&#10;&#13;&#13;&#10;&#13;&#13;&#10;&#13;&#13;&#10;&#13;&#13;&#10;&#13;&#13;&#10;&#13;&#13;&#10;&#13;&#13;&#10;&#13;&#13;&#10;&#13;&#13;&#10;&#13;&#13;&#10;&#13;&#13;&#10;&#13;&#13;&#10;&#13;&#13;&#10;&#13;&#13;&#10;&#13;&#13;&#10;&#13;&#13;&#10;&#13;&#13;&#10;&#13;&#13;&#10;&#13;&#13;&#10;&#13;&#13;&#10;&#13;&#13;&#10;&#13;&#13;&#10;&#13;&#13;&#10;&#13;&#13;&#10;&#13;&#13;&#10;&#13;&#13;&#10;&#13;&#13;&#10;&#13;&#13;&#10;&#13;&#13;&#10;&#13;&#13;&#10;&#13;&#13;&#10;&#13;&#13;&#10;&#13;&#13;&#10;&#13;&#13;&#10;&#13;&#13;&#10;&#13;&#13;&#10;&#13;&#13;&#10;&#13;&#13;&#10;&#13;&#13;&#10;&#13;&#13;&#10;&#13;&#13;&#10;&#13;&#13;&#10;&#13;&#13;&#10;&#13;&#13;&#10;&#13;&#13;&#10;&#13;&#13;&#10;&#13;&#13;&#10;&#13;&#13;&#10;&#13;&#13;&#10;&#13;&#13;&#10;&#13;&#13;&#10;&#13;&#13;&#10;&#13;&#13;&#10;&#13;&#13;&#10;&#13;&#13;&#10;&#13;&#13;&#10;&#13;&#13;&#10;&#13;&#13;&#10;&#13;&#13;&#10;&#13;&#13;&#10;&#13;&#13;&#10;&#13;&#13;&#10;&#13;&#13;&#10;&#13;&#13;&#10;&#13;&#13;&#10;&#13;&#13;&#10;&#13;&#13;&#10;&#13;&#13;&#10;&#13;&#13;&#10;&#13;&#13;&#10;&#13;&#13;&#10;&#13;&#13;&#10;&#13;&#13;&#10;&#13;&#13;&#10;&#13;&#13;&#10;&#13;&#13;&#10;&#13;&#13;&#10;&#13;&#13;&#10;&#13;&#13;&#10;&#13;&#13;&#10;&#13;&#13;&#10;&#13;&#13;&#10;&#13;&#13;&#10;&#13;&#13;&#10;&#13;&#13;&#10;&#13;&#13;&#10;&#13;&#13;&#10;&#13;&#13;&#10;&#13;&#13;&#10;&#13;&#13;&#10;&#13;&#13;&#10;&#13;&#13;&#10;&#13;&#13;&#10;&#13;&#13;&#10;&#13;&#13;&#10;&#13;&#13;&#10;&#13;&#13;&#10;&#13;&#13;&#10;&#13;&#13;&#10;&#13;&#13;&#10;&#13;&#13;&#10;&#13;&#13;&#10;&#13;&#13;&#10;&#13;&#13;&#10;&#13;&#13;&#10;&#13;&#13;&#10;&#13;&#13;&#10;&#13;&#13;&#10;&#13;&#13;&#10;&#13;&#13;&#10;&#13;&#13;&#10;&#13;&#13;&#10;&#13;&#13;&#10;&#13;&#13;&#10;&#13;&#13;&#10;&#13;&#13;&#10;&#13;&#13;&#10;&#13;&#13;&#10;&#13;&#13;&#10;&#13;&#13;&#10;&#13;&#13;&#10;&#13;&#13;&#10;&#13;&#13;&#10;&#13;&#13;&#10;&#13;&#13;&#10;&#13;&#13;&#10;&#13;&#13;&#10;&#13;&#13;&#10;&#13;&#13;&#10;&#13;&#13;&#10;&#13;&#13;&#10;&#13;&#13;&#10;&#13;&#13;&#10;&#13;&#13;&#10;&#13;&#13;&#10;&#13;&#13;&#10;&#13;&#13;&#10;&#13;&#13;&#10;&#13;&#13;&#10;&#13;&#13;&#10;&#13;&#13;&#10;&#13;&#13;&#10;&#13;&#13;&#10;&#13;&#13;&#10;&#13;&#13;&#10;&#13;&#13;&#10;&#13;&#13;&#10;&#13;&#13;&#10;&#13;&#13;&#10;&#13;&#13;&#10;&#13;&#13;&#10;&#13;&#13;&#10;&#13;&#13;&#10;&#13;&#13;&#10;&#13;&#13;&#10;&#13;&#13;&#10;&#13;&#13;&#10;&#13;&#13;&#10;&#13;&#13;&#10;&#13;&#13;&#10;&#13;&#13;&#10;&#13;&#13;&#10;&#13;&#13;&#10;&#13;&#13;&#10;&#13;&#13;&#10;&#13;&#13;&#10;&#13;&#13;&#10;&#13;&#13;&#10;&#13;&#13;&#10;&#13;&#13;&#10;&#13;&#13;&#10;&#13;&#13;&#10;&#13;&#13;&#10;&#13;&#13;&#10;&#13;&#13;&#10;&#13;&#13;&#10;&#13;&#13;&#10;&#13;&#13;&#10;&#13;&#13;&#10;&#13;&#13;&#10;&#13;&#13;&#10;&#13;&#13;&#10;&#13;&#13;&#10;&#13;&#13;&#10;&#13;&#13;&#10;&#13;&#13;&#10;&#13;&#13;&#10;&#13;&#13;&#10;&#13;&#13;&#10;&#13;&#13;&#10;&#13;&#13;&#10;&#13;&#13;&#10;&#13;&#13;&#10;&#13;&#13;&#10;&#13;&#13;&#10;&#13;&#13;&#10;&#13;&#13;&#10;&#13;&#13;&#10;&#13;&#13;&#10;&#13;&#13;&#10;&#13;&#13;&#10;&#13;&#13;&#10;&#13;&#13;&#10;&#13;&#13;&#10;&#13;&#13;&#10;&#13;&#13;&#10;&#13;&#13;&#10;&#13;&#13;&#10;&#13;&#13;&#10;&#13;&#13;&#10;&#13;&#13;&#10;&#13;&#13;&#10;&#13;&#13;&#10;&#13;&#13;&#10;&#13;&#13;&#10;&#13;&#13;&#10;&#13;&#13;&#10;&#13;&#13;&#10;&#13;&#13;&#10;&#13;&#13;&#10;&#13;&#13;&#10;&#13;&#13;&#10;&#13;&#13;&#10;&#13;&#13;&#10;&#13;&#13;&#10;&#13;&#13;&#10;&#13;&#13;&#10;&#13;&#13;&#10;&#13;&#13;&#10;&#13;&#13;&#10;&#13;&#13;&#10;&#13;&#13;&#10;&#13;&#13;&#10;&#13;&#13;&#10;&#13;&#13;&#10;&#13;&#13;&#10;&#13;&#13;&#10;&#13;&#13;&#10;&#13;&#13;&#10;&#13;&#13;&#10;&#13;&#13;&#10;&#13;&#13;&#10;&#13;&#13;&#10;&#13;&#13;&#10;&#13;&#13;&#10;&#13;&#13;&#10;&#13;&#13;&#10;&#13;&#13;&#10;&#13;&#13;&#10;&#13;&#13;&#10;&#13;&#13;&#10;&#13;&#13;&#10;&#13;&#13;&#10;&#13;&#13;&#10;&#13;&#13;&#10;&#13;&#13;&#10;&#13;&#13;&#10;&#13;&#13;&#10;&#13;&#13;&#10;&#13;&#13;&#10;&#13;&#13;&#10;&#13;&#13;&#10;&#13;&#13;&#10;&#13;&#13;&#10;&#13;&#13;&#10;&#13;&#13;&#10;&#13;&#13;&#10;&#13;&#13;&#10;&#13;&#13;&#10;&#13;&#13;&#10;&#13;&#13;&#10;&#13;&#13;&#10;&#13;&#13;&#10;&#13;&#13;&#10;&#13;&#13;&#10;&#13;&#13;&#10;&#13;&#13;&#10;&#13;&#13;&#10;&#13;&#13;&#10;&#13;&#13;&#10;&#13;&#13;&#10;&#13;&#13;&#10;&#13;&#13;&#10;&#13;&#13;&#10;&#13;&#13;&#10;&#13;&#13;&#10;&#13;&#13;&#10;&#13;&#13;&#10;&#13;&#13;&#10;&#13;&#13;&#10;&#13;&#13;&#10;&#13;&#13;&#10;&#13;&#13;&#10;&#13;&#13;&#10;&#13;&#13;&#10;&#13;&#13;&#10;&#13;&#13;&#10;&#13;&#13;&#10;&#13;&#13;&#10;&#13;&#13;&#10;&#13;&#13;&#10;&#13;&#13;&#10;&#13;&#13;&#10;&#13;&#13;&#10;&#13;&#13;&#10;&#13;&#13;&#10;&#13;&#13;&#10;&#13;&#13;&#10;&#13;&#13;&#10;&#13;&#13;&#10;&#13;&#13;&#10;&#13;&#13;&#10;&#13;&#13;&#10;&#13;&#13;&#10;&#13;&#13;&#10;&#13;&#13;&#10;&#13;&#13;&#10;&#13;&#13;&#10;&#13;&#13;&#10;&#13;&#13;&#10;&#13;&#13;&#10;&#13;&#13;&#10;&#13;&#13;&#10;&#13;&#13;&#10;&#13;&#13;&#10;&#13;&#13;&#10;&#13;&#13;&#10;&#13;&#13;&#10;&#13;&#13;&#10;&#13;&#13;&#10;&#13;&#13;&#10;&#13;&#13;&#10;&#13;&#13;&#10;&#13;&#13;&#10;&#13;&#13;&#10;&#13;&#13;&#10;&#13;&#13;&#10;&#13;&#13;&#10;&#13;&#13;&#10;&#13;&#13;&#10;&#13;&#13;&#10;&#13;&#13;&#10;&#13;&#13;&#10;&#13;&#13;&#10;&#13;&#13;&#10;&#13;&#13;&#10;&#13;&#13;&#10;&#13;&#13;&#10;&#13;&#13;&#10;&#13;&#13;&#10;&#13;&#13;&#10;&#13;&#13;&#10;&#13;&#13;&#10;&#13;&#13;&#10;&#13;&#13;&#10;&#13;&#13;&#10;&#13;&#13;&#10;&#13;&#13;&#10;&#13;&#13;&#10;&#13;&#13;&#10;&#13;&#13;&#10;&#13;&#13;&#10;&#13;&#13;&#10;&#13;&#13;&#10;&#13;&#13;&#10;&#13;&#13;&#10;&#13;&#13;&#10;&#13;&#13;&#10;&#13;&#13;&#10;&#13;&#13;&#10;&#13;&#13;&#10;&#13;&#13;&#10;&#13;&#13;&#10;&#13;&#13;&#10;&#13;&#13;&#10;&#13;&#13;&#10;&#13;&#13;&#10;&#13;&#13;&#10;&#13;&#13;&#10;&#13;&#13;&#10;&#13;&#13;&#10;&#13;&#13;&#10;&#13;&#13;&#10;&#13;&#13;&#10;&#13;&#13;&#10;&#13;&#13;&#10;&#13;&#13;&#10;&#13;&#13;&#10;&#13;&#13;&#10;&#13;&#13;&#10;&#13;&#13;&#10;&#13;&#13;&#10;&#13;&#13;&#10;&#13;&#13;&#10;&#13;&#13;&#10;&#13;&#13;&#10;&#13;&#13;&#10;&#13;&#13;&#10;&#13;&#13;&#10;&#13;&#13;&#10;&#13;&#13;&#10;&#13;&#13;&#10;&#13;&#13;&#10;&#13;&#13;&#10;&#13;&#13;&#10;&#13;&#13;&#10;&#13;&#13;&#10;&#13;&#13;&#10;&#13;&#13;&#10;&#13;&#13;&#10;&#13;&#13;&#10;&#13;&#13;&#10;&#13;&#13;&#10;&#13;&#13;&#10;&#13;&#13;&#10;&#13;&#13;&#10;&#13;&#13;&#10;&#13;&#13;&#10;&#13;&#13;&#10;&#13;&#13;&#10;&#13;&#13;&#10;&#13;&#13;&#10;&#13;&#13;&#10;&#13;&#13;&#10;&#13;&#13;&#10;&#13;&#13;&#10;&#13;&#13;&#10;&#13;&#13;&#10;&#13;&#13;&#10;&#13;&#13;&#10;&#13;&#13;&#10;&#13;&#13;&#10;&#13;&#13;&#10;&#13;&#13;&#10;&#13;&#13;&#10;&#13;&#13;&#10;&#13;&#13;&#10;&#13;&#13;&#10;&#13;&#13;&#10;&#13;&#13;&#10;&#13;&#13;&#10;&#13;&#13;&#10;&#13;&#13;&#10;&#13;&#13;&#10;&#13;&#13;&#10;&#13;&#13;&#10;&#13;&#13;&#10;&#13;&#13;&#10;&#13;&#13;&#10;&#13;&#13;&#10;&#13;&#13;&#10;&#13;&#13;&#10;&#13;&#13;&#10;&#13;&#13;&#10;&#13;&#13;&#10;&#13;&#13;&#10;&#13;&#13;&#10;&#13;&#13;&#10;&#13;&#13;&#10;&#13;&#13;&#10;&#13;&#13;&#10;&#13;&#13;&#10;&#13;&#13;&#10;&#13;&#13;&#10;&#13;&#13;&#10;&#13;&#13;&#10;&#13;&#13;&#10;&#13;&#13;&#10;&#13;&#13;&#10;&#13;&#13;&#10;&#13;&#13;&#10;&#13;&#13;&#10;&#13;&#13;&#10;&#13;&#13;&#10;&#13;&#13;&#10;&#13;&#13;&#10;&#13;&#13;&#10;&#13;&#13;&#10;&#13;&#13;&#10;&#13;&#13;&#10;&#13;&#13;&#10;&#13;&#13;&#10;&#13;&#13;&#10;&#13;&#13;&#10;&#13;&#13;&#10;&#13;&#13;&#10;&#13;&#13;&#10;&#13;&#13;&#10;&#13;&#13;&#10;&#13;&#13;&#10;&#13;&#13;&#10;&#13;&#13;&#10;&#13;&#13;&#10;&#13;&#13;&#10;&#13;&#13;&#10;&#13;&#13;&#10;&#13;&#13;&#10;&#13;&#13;&#10;&#13;&#13;&#10;&#13;&#13;&#10;&#13;&#13;&#10;&#13;&#13;&#10;&#13;&#13;&#10;&#13;&#13;&#10;&#13;&#13;&#10;&#13;&#13;&#10;&#13;&#13;&#10;&#13;&#13;&#10;&#13;&#13;&#10;&#13;&#13;&#10;&#13;&#13;&#10;&#13;&#13;&#10;&#13;&#13;&#10;&#13;&#13;&#10;&#13;&#13;&#10;&#13;&#13;&#10;&#13;&#13;&#10;&#13;&#13;&#10;&#13;&#13;&#10;&#13;&#13;&#10;&#13;&#13;&#10;&#13;&#13;&#10;&#13;&#13;&#10;&#13;&#13;&#10;&#13;&#13;&#10;&#13;&#13;&#10;&#13;&#13;&#10;&#13;&#13;&#10;&#13;&#13;&#10;&#13;&#13;&#10;&#13;&#13;&#10;&#13;&#13;&#10;&#13;&#13;&#10;&#13;&#13;&#10;&#13;&#13;&#10;&#13;&#13;&#10;&#13;&#13;&#10;&#13;&#13;&#10;&#13;&#13;&#10;&#13;&#13;&#10;&#13;&#13;&#10;&#13;&#13;&#10;&#13;&#13;&#10;&#13;&#13;&#10;&#13;&#13;&#10;&#13;&#13;&#10;&#13;&#13;&#10;&#13;&#13;&#10;&#13;&#13;&#10;&#13;&#13;&#10;&#13;&#13;&#10;&#13;&#13;&#10;&#13;&#13;&#10;&#13;&#13;&#10;&#13;&#13;&#10;&#13;&#13;&#10;&#13;&#13;&#10;&#13;&#13;&#10;&#13;&#13;&#10;&#13;&#13;&#10;&#13;&#13;&#10;&#13;&#13;&#10;&#13;&#13;&#10;&#13;&#13;&#10;&#13;&#13;&#10;&#13;&#13;&#10;&#13;&#13;&#10;&#13;&#13;&#10;&#13;&#13;&#10;&#13;&#13;&#10;&#13;&#13;&#10;&#13;&#13;&#10;&#13;&#13;&#10;&#13;&#13;&#10;&#13;&#13;&#10;&#13;&#13;&#10;&#13;&#13;&#10;&#13;&#13;&#10;&#13;&#13;&#10;&#13;&#13;&#10;&#13;&#13;&#10;&#13;&#13;&#10;&#13;&#13;&#10;&#13;&#13;&#10;&#13;&#13;&#10;&#13;&#13;&#10;&#13;&#13;&#10;&#13;&#13;&#10;&#13;&#13;&#10;&#13;&#13;&#10;&#13;&#13;&#10;&#13;&#13;&#10;&#13;&#13;&#10;&#13;&#13;&#10;&#13;&#13;&#10;&#13;&#13;&#10;&#13;&#13;&#10;&#13;&#13;&#10;&#13;&#13;&#10;&#13;&#13;&#10;&#13;&#13;&#10;&#13;&#13;&#10;&#13;&#13;&#10;&#13;&#13;&#10;&#13;&#13;&#10;&#13;&#13;&#10;&#13;&#13;&#10;&#13;&#13;&#10;&#13;&#13;&#10;&#13;&#13;&#10;&#13;&#13;&#10;&#13;&#13;&#10;&#13;&#13;&#10;&#13;&#13;&#10;&#13;&#13;&#10;&#13;&#13;&#10;&#13;&#13;&#10;&#13;&#13;&#10;&#13;&#13;&#10;&#13;&#13;&#10;&#13;&#13;&#10;&#13;&#13;&#10;&#13;&#13;&#10;&#13;&#13;&#10;&#13;&#13;&#10;&#13;&#13;&#10;&#13;&#13;&#10;&#13;&#13;&#10;&#13;&#13;&#10;&#13;&#13;&#10;&#13;&#13;&#10;&#13;&#13;&#10;&#13;&#13;&#10;&#13;&#13;&#10;&#13;&#13;&#10;&#13;&#13;&#10;&#13;&#13;&#10;&#13;&#13;&#10;&#13;&#13;&#10;&#13;&#13;&#10;&#13;&#13;&#10;&#13;&#13;&#10;&#13;&#13;&#10;&#13;&#13;&#10;&#13;&#13;&#10;&#13;&#13;&#10;&#13;&#13;&#10;&#13;&#13;&#10;&#13;&#13;&#10;&#13;&#13;&#10;&#13;&#13;&#10;&#13;&#13;&#10;&#13;&#13;&#10;&#13;&#13;&#10;&#13;&#13;&#10;&#13;&#13;&#10;&#13;&#13;&#10;&#13;&#13;&#10;&#13;&#13;&#10;&#13;&#13;&#10;&#13;&#13;&#10;&#13;&#13;&#10;&#13;&#13;&#10;&#13;&#13;&#10;&#13;&#13;&#10;&#13;&#13;&#10;&#13;&#13;&#10;&#13;&#13;&#10;&#13;&#13;&#10;&#13;&#13;&#10;&#13;&#13;&#10;&#13;&#13;&#10;&#13;&#13;&#10;&#13;&#13;&#10;&#13;&#13;&#10;&#13;&#13;&#10;&#13;&#13;&#10;&#13;&#13;&#10;&#13;&#13;&#10;&#13;&#13;&#10;&#13;&#13;&#10;&#13;&#13;&#10;&#13;&#13;&#10;&#13;&#13;&#10;&#13;&#13;&#10;&#13;&#13;&#10;&#13;&#13;&#10;&#13;&#13;&#10;&#13;&#13;&#10;&#13;&#13;&#10;&#13;&#13;&#10;&#13;&#13;&#10;&#13;&#13;&#10;&#13;&#13;&#10;&#13;&#13;&#10;&#13;&#13;&#10;&#13;&#13;&#10;&#13;&#13;&#10;&#13;&#13;&#10;&#13;&#13;&#10;&#13;&#13;&#10;&#13;&#13;&#10;&#13;&#13;&#10;&#13;&#13;&#10;&#13;&#13;&#10;&#13;&#13;&#10;&#13;&#13;&#10;&#13;&#13;&#10;&#13;&#13;&#10;&#13;&#13;&#10;&#13;&#13;&#10;&#13;&#13;&#10;&#13;&#13;&#10;&#13;&#13;&#10;&#13;&#13;&#10;&#13;&#13;&#10;&#13;&#13;&#10;&#13;&#13;&#10;&#13;&#13;&#10;&#13;&#13;&#10;&#13;&#13;&#10;&#13;&#13;&#10;&#13;&#13;&#10;&#13;&#13;&#10;&#13;&#13;&#10;&#13;&#13;&#10;&#13;&#13;&#10;&#13;&#13;&#10;&#13;&#13;&#10;&#13;&#13;&#10;&#13;&#13;&#10;&#13;&#13;&#10;&#13;&#13;&#10;&#13;&#13;&#10;&#13;&#13;&#10;&#13;&#13;&#10;&#13;&#13;&#10;&#13;&#13;&#10;&#13;&#13;&#10;&#13;&#13;&#10;&#13;&#13;&#10;&#13;&#13;&#10;&#13;&#13;&#10;&#13;&#13;&#10;&#13;&#13;&#10;&#13;&#13;&#10;&#13;&#13;&#10;&#13;&#13;&#10;&#13;&#13;&#10;&#13;&#13;&#10;&#13;&#13;&#10;&#13;&#13;&#10;&#13;&#13;&#10;&#13;&#13;&#10;&#13;&#13;&#10;&#13;&#13;&#10;&#13;&#13;&#10;&#13;&#13;&#10;&#13;&#13;&#10;&#13;&#13;&#10;&#13;&#13;&#10;&#13;&#13;&#10;&#13;&#13;&#10;&#13;&#13;&#10;&#13;&#13;&#10;&#13;&#13;&#10;&#13;&#13;&#10;&#13;&#13;&#10;&#13;&#13;&#10;&#13;&#13;&#10;&#13;&#13;&#10;&#13;&#13;&#10;&#13;&#13;&#10;&#13;&#13;&#10;&#13;&#13;&#10;&#13;&#13;&#10;&#13;&#13;&#10;&#13;&#13;&#10;&#13;&#13;&#10;&#13;&#13;&#10;&#13;&#13;&#10;&#13;&#13;&#10;&#13;&#13;&#10;&#13;&#13;&#10;&#13;&#13;&#10;&#13;&#13;&#10;&#13;&#13;&#10;&#13;&#13;&#10;&#13;&#13;&#10;&#13;&#13;&#10;&#13;&#13;&#10;&#13;&#13;&#10;&#13;&#13;&#10;&#13;&#13;&#10;&#13;&#13;&#10;&#13;&#13;&#10;&#13;&#13;&#10;&#13;&#13;&#10;&#13;&#13;&#10;&#13;&#13;&#10;&#13;&#13;&#10;&#13;&#13;&#10;&#13;&#13;&#10;&#13;&#13;&#10;&#13;&#13;&#10;&#13;&#13;&#10;&#13;&#13;&#10;&#13;&#13;&#10;&#13;&#13;&#10;&#13;&#13;&#10;&#13;&#13;&#10;&#13;&#13;&#10;&#13;&#13;&#10;&#13;&#13;&#10;&#13;&#13;&#10;&#13;&#13;&#10;&#13;&#13;&#10;&#13;&#13;&#10;&#13;&#13;&#10;&#13;&#13;&#10;&#13;&#13;&#10;&#13;&#13;&#10;&#13;&#13;&#10;&#13;&#13;&#10;&#13;&#13;&#10;&#13;&#13;&#10;&#13;&#13;&#10;&#13;&#13;&#10;&#13;&#13;&#10;&#13;&#13;&#10;&#13;&#13;&#10;&#13;&#13;&#10;&#13;&#13;&#10;&#13;&#13;&#10;&#13;&#13;&#10;&#13;&#13;&#10;&#13;&#13;&#10;&#13;&#13;&#10;&#13;&#13;&#10;&#13;&#13;&#10;&#13;&#13;&#10;&#13;&#13;&#10;&#13;&#13;&#10;&#13;&#13;&#10;&#13;&#13;&#10;&#13;&#13;&#10;&#13;&#13;&#10;&#13;&#13;&#10;&#13;&#13;&#10;&#13;&#13;&#10;&#13;&#13;&#10;&#13;&#13;&#10;&#13;&#13;&#10;&#13;&#13;&#10;&#13;&#13;&#10;&#13;&#13;&#10;&#13;&#13;&#10;&#13;&#13;&#10;&#13;&#13;&#10;&#13;&#13;&#10;&#13;&#13;&#10;&#13;&#13;&#10;&#13;&#13;&#10;&#13;&#13;&#10;&#13;&#13;&#10;&#13;&#13;&#10;&#13;&#13;&#10;&#13;&#13;&#10;&#13;&#13;&#10;&#13;&#13;&#10;&#13;&#13;&#10;&#13;&#13;&#10;&#13;&#13;&#10;&#13;&#13;&#10;&#13;&#13;&#10;&#13;&#13;&#10;&#13;&#13;&#10;&#13;&#13;&#10;&#13;&#13;&#10;&#13;&#13;&#10;&#13;&#13;&#10;&#13;&#13;&#10;&#13;&#13;&#10;&#13;&#13;&#10;&#13;&#13;&#10;&#13;&#13;&#10;&#13;&#13;&#10;&#13;&#13;&#10;&#13;&#13;&#10;&#13;&#13;&#10;&#13;&#13;&#10;&#13;&#13;&#10;&#13;&#13;&#10;&#13;&#13;&#10;&#13;&#13;&#10;&#13;&#13;&#10;&#13;&#13;&#10;&#13;&#13;&#10;&#13;&#13;&#10;&#13;&#13;&#10;&#13;&#13;&#10;&#13;&#13;&#10;&#13;&#13;&#10;&#13;&#13;&#10;&#13;&#13;&#10;&#13;&#13;&#10;&#13;&#13;&#10;&#13;&#13;&#10;&#13;&#13;&#10;&#13;&#13;&#10;&#13;&#13;&#10;&#13;&#13;&#10;&#13;&#13;&#10;&#13;&#13;&#10;&#13;&#13;&#10;&#13;&#13;&#10;&#13;&#13;&#10;&#13;&#13;&#10;&#13;&#13;&#10;&#13;&#13;&#10;&#13;&#13;&#10;&#13;&#13;&#10;&#13;&#13;&#10;&#13;&#13;&#10;&#13;&#13;&#10;&#13;&#13;&#10;&#13;&#13;&#10;&#13;&#13;&#10;&#13;&#13;&#10;&#13;&#13;&#10;&#13;&#13;&#10;&#13;&#13;&#10;&#13;&#13;&#10;&#13;&#13;&#10;&#13;&#13;&#10;&#13;&#13;&#10;&#13;&#13;&#10;&#13;&#13;&#10;&#13;&#13;&#10;&#13;&#13;&#10;&#13;&#13;&#10;&#13;&#13;&#10;&#13;&#13;&#10;&#13;&#13;&#10;&#13;&#13;&#10;&#13;&#13;&#10;&#13;&#13;&#10;&#13;&#13;&#10;&#13;&#13;&#10;&#13;&#13;&#10;&#13;&#13;&#10;&#13;&#13;&#10;&#13;&#13;&#10;&#13;&#13;&#10;&#13;&#13;&#10;&#13;&#13;&#10;&#13;&#13;&#10;&#13;&#13;&#10;&#13;&#13;&#10;&#13;&#13;&#10;&#13;&#13;&#10;&#13;&#13;&#10;&#13;&#13;&#10;&#13;&#13;&#10;&#13;&#13;&#10;&#13;&#13;&#10;&#13;&#13;&#10;&#13;&#13;&#10;&#13;&#13;&#10;&#13;&#13;&#10;&#13;&#13;&#10;&#13;&#13;&#10;&#13;&#13;&#10;&#13;&#13;&#10;&#13;&#13;&#10;&#13;&#13;&#10;&#13;&#13;&#10;&#13;&#13;&#10;&#13;&#13;&#10;&#13;&#13;&#10;&#13;&#13;&#10;&#13;&#13;&#10;&#13;&#13;&#10;&#13;&#13;&#10;&#13;&#13;&#10;&#13;&#13;&#10;&#13;&#13;&#10;&#13;&#13;&#10;&#13;&#13;&#10;&#13;&#13;&#10;&#13;&#13;&#10;&#13;&#13;&#10;&#13;&#13;&#10;&#13;&#13;&#10;&#13;&#13;&#10;&#13;&#13;&#10;&#13;&#13;&#10;&#13;&#13;&#10;&#13;&#13;&#10;&#13;&#13;&#10;&#13;&#13;&#10;&#13;&#13;&#10;&#13;&#13;&#10;&#13;&#13;&#10;&#13;&#13;&#10;&#13;&#13;&#10;&#13;&#13;&#10;&#13;&#13;&#10;&#13;&#13;&#10;&#13;&#13;&#10;&#13;&#13;&#10;&#13;&#13;&#10;&#13;&#13;&#10;&#13;&#13;&#10;&#13;&#13;&#10;&#13;&#13;&#10;&#13;&#13;&#10;&#13;&#13;&#10;&#13;&#13;&#10;&#13;&#13;&#10;&#13;&#13;&#10;&#13;&#13;&#10;&#13;&#13;&#10;&#13;&#13;&#10;&#13;&#13;&#10;&#13;&#13;&#10;&#13;&#13;&#10;&#13;&#13;&#10;&#13;&#13;&#10;&#13;&#13;&#10;&#13;&#13;&#10;&#13;&#13;&#10;&#13;&#13;&#10;&#13;&#13;&#10;&#13;&#13;&#10;&#13;&#13;&#10;&#13;&#13;&#10;&#13;&#13;&#10;&#13;&#13;&#10;&#13;&#13;&#10;&#13;&#13;&#10;&#13;&#13;&#10;&#13;&#13;&#10;&#13;&#13;&#10;&#13;&#13;&#10;&#13;&#13;&#10;&#13;&#13;&#10;&#13;&#13;&#10;&#13;&#13;&#10;&#13;&#13;&#10;&#13;&#13;&#10;&#13;&#13;&#10;&#13;&#13;&#10;Description automatically generated with low confidence" style="position:absolute;margin-left:-.5pt;margin-top:14.95pt;width:84.2pt;height:66.85pt;z-index:251663360;visibility:visible;mso-wrap-edited:f;mso-width-percent:0;mso-height-percent:0;mso-position-horizontal:absolute;mso-position-horizontal-relative:margin;mso-position-vertical:absolute;mso-position-vertical-relative:text;mso-width-percent:0;mso-height-percent:0" fillcolor="window">
                   <v:imagedata r:id="rId11" o:title=""/>
                   <w10:wrap type="square" anchorx="margin"/>
                 </v:shape>
-                <o:OLEObject Type="Embed" ProgID="Word.Picture.8" ShapeID="_x0000_s1026" DrawAspect="Content" ObjectID="_1829981222" r:id="rId12"/>
+                <o:OLEObject Type="Embed" ProgID="Word.Picture.8" ShapeID="_x0000_s1026" DrawAspect="Content" ObjectID="_1831048038" r:id="rId12"/>
               </w:object>
             </w:r>
           </w:p>
@@ -108,7 +108,7 @@
             <w:proofErr w:type="spellStart"/>
             <w:r>
               <w:rPr>
-                <w:b/>
+                <w:bCs/>
                 <w:color w:val="FF0000"/>
                 <w:sz w:val="28"/>
                 <w:szCs w:val="28"/>
@@ -311,8 +311,8 @@
             <w:pPr>
               <w:jc w:val="left"/>
             </w:pPr>
-            <w:bookmarkStart w:id="0" w:name="_Hlk118387173"/>
-            <w:bookmarkStart w:id="1" w:name="_Hlk118385907"/>
+            <w:bookmarkStart w:id="0" w:name="_Hlk118385907"/>
+            <w:bookmarkStart w:id="1" w:name="_Hlk118387173"/>
           </w:p>
         </w:tc>
         <w:tc>
@@ -829,13 +829,13 @@
         <w:t>The 2nd respondent is {{respondent2Name}}, the {{respondent2RelationshipToChild}}, represented by {{respondent2RepresentativeName}} {{respondent2RepresentativeRole}}</w:t>
       </w:r>
     </w:p>
+    <w:bookmarkEnd w:id="0"/>
+    <w:p>
+      <w:pPr>
+        <w:jc w:val="left"/>
+      </w:pPr>
+    </w:p>
     <w:bookmarkEnd w:id="1"/>
-    <w:p>
-      <w:pPr>
-        <w:jc w:val="left"/>
-      </w:pPr>
-    </w:p>
-    <w:bookmarkEnd w:id="0"/>
     <w:p>
       <w:pPr>
         <w:ind w:left="2160"/>
@@ -1622,13 +1622,7 @@
         <w:rPr>
           <w:b/>
         </w:rPr>
-        <w:t xml:space="preserve">All parties </w:t>
-      </w:r>
-      <w:r>
-        <w:rPr>
-          <w:b/>
-        </w:rPr>
-        <w:t>must immediately inform the allocated judge as soon as they become</w:t>
+        <w:t>All parties must immediately inform the allocated judge as soon as they become</w:t>
       </w:r>
     </w:p>
     <w:p>
@@ -1678,13 +1672,7 @@
         <w:rPr>
           <w:b/>
         </w:rPr>
-        <w:t xml:space="preserve">In the event that a party fails to comply with </w:t>
-      </w:r>
-      <w:r>
-        <w:rPr>
-          <w:b/>
-        </w:rPr>
-        <w:t>directions and/or fails to attend any</w:t>
+        <w:t>In the event that a party fails to comply with directions and/or fails to attend any</w:t>
       </w:r>
     </w:p>
     <w:p>
@@ -1737,13 +1725,7 @@
         <w:rPr>
           <w:b/>
         </w:rPr>
-        <w:t xml:space="preserve">It is a criminal offence to take a child out of the United Kingdom without the consent of everybody with </w:t>
-      </w:r>
-      <w:r>
-        <w:rPr>
-          <w:b/>
-        </w:rPr>
-        <w:t>parental responsibility unless the court has given permission.</w:t>
+        <w:t>It is a criminal offence to take a child out of the United Kingdom without the consent of everybody with parental responsibility unless the court has given permission.</w:t>
       </w:r>
     </w:p>
     <w:p>
@@ -1834,13 +1816,7 @@
         <w:rPr>
           <w:b/>
         </w:rPr>
-        <w:t>without the written c</w:t>
-      </w:r>
-      <w:r>
-        <w:rPr>
-          <w:b/>
-        </w:rPr>
-        <w:t>onsent of every person with parental responsibility for the child or the leave of the court.</w:t>
+        <w:t>without the written consent of every person with parental responsibility for the child or the leave of the court.</w:t>
       </w:r>
     </w:p>
     <w:p>
@@ -2210,13 +2186,7 @@
         <w:rPr>
           <w:b/>
         </w:rPr>
-        <w:t>If you were not told about the hearing you may ask the court to reconsider this o</w:t>
-      </w:r>
-      <w:r>
-        <w:rPr>
-          <w:b/>
-        </w:rPr>
-        <w:t>rder. You must do that within seven days of receiving this order by writing to the court and asking the court to reconsider.  You must tell the person who applied for the order that you are asking the court to reconsider the order.</w:t>
+        <w:t>If you were not told about the hearing you may ask the court to reconsider this order. You must do that within seven days of receiving this order by writing to the court and asking the court to reconsider.  You must tell the person who applied for the order that you are asking the court to reconsider the order.</w:t>
       </w:r>
     </w:p>
     <w:p>
@@ -2272,14 +2242,7 @@
           <w:bCs/>
           <w:i/>
         </w:rPr>
-        <w:t xml:space="preserve">See </w:t>
-      </w:r>
-      <w:r>
-        <w:rPr>
-          <w:bCs/>
-          <w:i/>
-        </w:rPr>
-        <w:t>Schedule</w:t>
+        <w:t>See Schedule</w:t>
       </w:r>
     </w:p>
     <w:p>
@@ -2597,13 +2560,7 @@
         <w:rPr>
           <w:color w:val="000000"/>
         </w:rPr>
-        <w:t xml:space="preserve"> habitually resident in the jurisdiction of England and Wales immediately before they were wrongfully removed </w:t>
-      </w:r>
-      <w:r>
-        <w:rPr>
-          <w:color w:val="000000"/>
-        </w:rPr>
-        <w:t>or retained, and they have not acquired a new habitual residence in another Member State and satisfied the conditions in Article 10 (a) or (b) of The Brussels IIa Regulation.</w:t>
+        <w:t xml:space="preserve"> habitually resident in the jurisdiction of England and Wales immediately before they were wrongfully removed or retained, and they have not acquired a new habitual residence in another Member State and satisfied the conditions in Article 10 (a) or (b) of The Brussels IIa Regulation.</w:t>
       </w:r>
     </w:p>
     <w:p>
@@ -2685,13 +2642,7 @@
         <w:rPr>
           <w:color w:val="000000"/>
         </w:rPr>
-        <w:t xml:space="preserve"> habitually resident i</w:t>
-      </w:r>
-      <w:r>
-        <w:rPr>
-          <w:color w:val="000000"/>
-        </w:rPr>
-        <w:t>n the jurisdiction of England and Wales.</w:t>
+        <w:t xml:space="preserve"> habitually resident in the jurisdiction of England and Wales.</w:t>
       </w:r>
     </w:p>
     <w:p>
@@ -2732,13 +2683,7 @@
         <w:rPr>
           <w:color w:val="000000"/>
         </w:rPr>
-        <w:t xml:space="preserve"> habitually resident in the jurisdiction of England and Wales immediately before they were wrongfully removed or retained, and they have not acquired a new habitual residence in another </w:t>
-      </w:r>
-      <w:r>
-        <w:rPr>
-          <w:color w:val="000000"/>
-        </w:rPr>
-        <w:t>Member State and satisfied the conditions in Article 7 (a) or (b) of the 1996 Hague Convention on Jurisdiction, Applicable Law, Recognition, Enforcement and Co-operation in Respect of Parental Responsibility and Measures for the Protection of Children.</w:t>
+        <w:t xml:space="preserve"> habitually resident in the jurisdiction of England and Wales immediately before they were wrongfully removed or retained, and they have not acquired a new habitual residence in another Member State and satisfied the conditions in Article 7 (a) or (b) of the 1996 Hague Convention on Jurisdiction, Applicable Law, Recognition, Enforcement and Co-operation in Respect of Parental Responsibility and Measures for the Protection of Children.</w:t>
       </w:r>
     </w:p>
     <w:p>
@@ -2761,13 +2706,7 @@
         <w:rPr>
           <w:color w:val="000000"/>
         </w:rPr>
-        <w:t>thi</w:t>
-      </w:r>
-      <w:r>
-        <w:rPr>
-          <w:color w:val="000000"/>
-        </w:rPr>
-        <w:t xml:space="preserve">s is a case of urgency, and the court is taking necessary measures of protection in respect of the </w:t>
+        <w:t xml:space="preserve">this is a case of urgency, and the court is taking necessary measures of protection in respect of the </w:t>
       </w:r>
       <w:r>
         <w:rPr>
@@ -3254,13 +3193,7 @@
         <w:rPr>
           <w:color w:val="FF0000"/>
         </w:rPr>
-        <w:t>[complete and su</w:t>
-      </w:r>
-      <w:r>
-        <w:rPr>
-          <w:color w:val="FF0000"/>
-        </w:rPr>
-        <w:t>bmit a referral form to the contact centre] / [use the online referral service]</w:t>
+        <w:t>[complete and submit a referral form to the contact centre] / [use the online referral service]</w:t>
       </w:r>
       <w:r>
         <w:t>;</w:t>
@@ -3350,10 +3283,7 @@
         <w:t>]</w:t>
       </w:r>
       <w:r>
-        <w:t xml:space="preserve"> to the contact centre promptly for the start of each session and collected at the</w:t>
-      </w:r>
-      <w:r>
-        <w:t xml:space="preserve"> end of each session by </w:t>
+        <w:t xml:space="preserve"> to the contact centre promptly for the start of each session and collected at the end of each session by </w:t>
       </w:r>
       <w:r>
         <w:rPr>
@@ -3626,10 +3556,7 @@
       <w:bookmarkEnd w:id="7"/>
       <w:bookmarkEnd w:id="8"/>
       <w:r>
-        <w:t xml:space="preserve">Child </w:t>
-      </w:r>
-      <w:r>
-        <w:t>arrangements - directions and conditions</w:t>
+        <w:t>Child arrangements - directions and conditions</w:t>
       </w:r>
     </w:p>
     <w:p>
@@ -4037,13 +3964,7 @@
         <w:rPr>
           <w:color w:val="FF0000"/>
         </w:rPr>
-        <w:t>[ren] [and must only be by text message/email.  The telephone number</w:t>
-      </w:r>
-      <w:r>
-        <w:rPr>
-          <w:color w:val="FF0000"/>
-        </w:rPr>
-        <w:t>s/email addresses of the parties are [</w:t>
+        <w:t>[ren] [and must only be by text message/email.  The telephone numbers/email addresses of the parties are [</w:t>
       </w:r>
       <w:r>
         <w:rPr>
@@ -4102,13 +4023,7 @@
         <w:rPr>
           <w:color w:val="FF0000"/>
         </w:rPr>
-        <w:t>[and mus</w:t>
-      </w:r>
-      <w:r>
-        <w:rPr>
-          <w:color w:val="FF0000"/>
-        </w:rPr>
-        <w:t>t not be used to criticise or verbally abuse the other parent]</w:t>
+        <w:t>[and must not be used to criticise or verbally abuse the other parent]</w:t>
       </w:r>
       <w:r>
         <w:t>. The book must be passed from one party to the other at handovers and must be brought to court on each occasion the parties attend;</w:t>
@@ -4154,10 +4069,7 @@
         <w:t>must</w:t>
       </w:r>
       <w:r>
-        <w:t xml:space="preserve"> not drink alcohol or use non-prescribed drugs for</w:t>
-      </w:r>
-      <w:r>
-        <w:t xml:space="preserve"> 24 hours before, or at any time while, seeing the child</w:t>
+        <w:t xml:space="preserve"> not drink alcohol or use non-prescribed drugs for 24 hours before, or at any time while, seeing the child</w:t>
       </w:r>
       <w:r>
         <w:rPr>
@@ -4256,10 +4168,7 @@
         <w:t>contact</w:t>
       </w:r>
       <w:r>
-        <w:t xml:space="preserve"> is </w:t>
-      </w:r>
-      <w:r>
-        <w:t xml:space="preserve">to be supervised at all times by </w:t>
+        <w:t xml:space="preserve"> is to be supervised at all times by </w:t>
       </w:r>
       <w:r>
         <w:rPr>
@@ -4418,10 +4327,7 @@
         <w:t>provide</w:t>
       </w:r>
       <w:r>
-        <w:t xml:space="preserve"> a copy of this order and any injunction order </w:t>
-      </w:r>
-      <w:r>
-        <w:t>involving the parties to the centre manager as soon as possible and in any event within 2 days;</w:t>
+        <w:t xml:space="preserve"> a copy of this order and any injunction order involving the parties to the centre manager as soon as possible and in any event within 2 days;</w:t>
       </w:r>
     </w:p>
     <w:p>
@@ -4804,25 +4710,93 @@
         <w:rPr>
           <w:color w:val="000000"/>
         </w:rPr>
-        <w:t xml:space="preserve"> shall</w:t>
+        <w:t xml:space="preserve"> shall </w:t>
+      </w:r>
+      <w:r>
+        <w:rPr>
+          <w:rFonts w:eastAsia="Calibri"/>
+        </w:rPr>
+        <w:t>have</w:t>
       </w:r>
       <w:r>
         <w:rPr>
           <w:color w:val="000000"/>
         </w:rPr>
-        <w:t xml:space="preserve"> </w:t>
-      </w:r>
-      <w:r>
-        <w:rPr>
-          <w:rFonts w:eastAsia="Calibri"/>
-        </w:rPr>
-        <w:t>have</w:t>
+        <w:t xml:space="preserve"> indirect contact with the child</w:t>
+      </w:r>
+      <w:r>
+        <w:rPr>
+          <w:color w:val="FF0000"/>
+        </w:rPr>
+        <w:t xml:space="preserve">[ren] </w:t>
       </w:r>
       <w:r>
         <w:rPr>
           <w:color w:val="000000"/>
         </w:rPr>
-        <w:t xml:space="preserve"> indirect contact with the child</w:t>
+        <w:t xml:space="preserve">by sending them letters, cards, gifts and/or photos no more than once every </w:t>
+      </w:r>
+      <w:r>
+        <w:rPr>
+          <w:color w:val="FF0000"/>
+        </w:rPr>
+        <w:t xml:space="preserve">[fortnight] / [month] </w:t>
+      </w:r>
+      <w:r>
+        <w:rPr>
+          <w:color w:val="000000"/>
+        </w:rPr>
+        <w:t xml:space="preserve">starting on </w:t>
+      </w:r>
+      <w:r>
+        <w:rPr>
+          <w:color w:val="FF0000"/>
+        </w:rPr>
+        <w:t>[</w:t>
+      </w:r>
+      <w:r>
+        <w:rPr>
+          <w:i/>
+          <w:color w:val="FF0000"/>
+        </w:rPr>
+        <w:t>date</w:t>
+      </w:r>
+      <w:r>
+        <w:rPr>
+          <w:color w:val="FF0000"/>
+        </w:rPr>
+        <w:t>]</w:t>
+      </w:r>
+      <w:r>
+        <w:rPr>
+          <w:color w:val="000000"/>
+        </w:rPr>
+        <w:t xml:space="preserve">. </w:t>
+      </w:r>
+      <w:r>
+        <w:rPr>
+          <w:color w:val="FF0000"/>
+        </w:rPr>
+        <w:t>[</w:t>
+      </w:r>
+      <w:r>
+        <w:rPr>
+          <w:i/>
+          <w:color w:val="FF0000"/>
+        </w:rPr>
+        <w:t>Name</w:t>
+      </w:r>
+      <w:r>
+        <w:rPr>
+          <w:color w:val="FF0000"/>
+        </w:rPr>
+        <w:t>]</w:t>
+      </w:r>
+      <w:r>
+        <w:rPr>
+          <w:color w:val="000000"/>
+        </w:rPr>
+        <w:t xml:space="preserve"> must make the items sent available for the child</w:t>
       </w:r>
       <w:r>
         <w:rPr>
@@ -4834,19 +4808,19 @@
         <w:rPr>
           <w:color w:val="000000"/>
         </w:rPr>
-        <w:t xml:space="preserve">by sending them letters, cards, gifts and/or photos no more than once every </w:t>
-      </w:r>
-      <w:r>
-        <w:rPr>
-          <w:color w:val="FF0000"/>
-        </w:rPr>
-        <w:t xml:space="preserve">[fortnight] / [month] </w:t>
+        <w:t>to read or see (reading any letters or cards to the child if the child cannot read for him or herself) and must keep items sent for the child</w:t>
+      </w:r>
+      <w:r>
+        <w:rPr>
+          <w:color w:val="FF0000"/>
+        </w:rPr>
+        <w:t xml:space="preserve">[ren] </w:t>
       </w:r>
       <w:r>
         <w:rPr>
           <w:color w:val="000000"/>
         </w:rPr>
-        <w:t xml:space="preserve">starting on </w:t>
+        <w:t xml:space="preserve">to access when they wish from time to time. </w:t>
       </w:r>
       <w:r>
         <w:rPr>
@@ -4859,7 +4833,7 @@
           <w:i/>
           <w:color w:val="FF0000"/>
         </w:rPr>
-        <w:t>date</w:t>
+        <w:t>Name</w:t>
       </w:r>
       <w:r>
         <w:rPr>
@@ -4871,105 +4845,19 @@
         <w:rPr>
           <w:color w:val="000000"/>
         </w:rPr>
-        <w:t xml:space="preserve">. </w:t>
-      </w:r>
-      <w:r>
-        <w:rPr>
-          <w:color w:val="FF0000"/>
-        </w:rPr>
-        <w:t>[</w:t>
-      </w:r>
-      <w:r>
-        <w:rPr>
-          <w:i/>
-          <w:color w:val="FF0000"/>
-        </w:rPr>
-        <w:t>Name</w:t>
-      </w:r>
-      <w:r>
-        <w:rPr>
-          <w:color w:val="FF0000"/>
-        </w:rPr>
-        <w:t>]</w:t>
+        <w:t xml:space="preserve"> must encourage the child</w:t>
+      </w:r>
+      <w:r>
+        <w:rPr>
+          <w:color w:val="FF0000"/>
+        </w:rPr>
+        <w:t xml:space="preserve">[ren] </w:t>
       </w:r>
       <w:r>
         <w:rPr>
           <w:color w:val="000000"/>
         </w:rPr>
-        <w:t xml:space="preserve"> must make the items sent available for the child</w:t>
-      </w:r>
-      <w:r>
-        <w:rPr>
-          <w:color w:val="FF0000"/>
-        </w:rPr>
-        <w:t xml:space="preserve">[ren] </w:t>
-      </w:r>
-      <w:r>
-        <w:rPr>
-          <w:color w:val="000000"/>
-        </w:rPr>
-        <w:t>to read or see (reading any letter</w:t>
-      </w:r>
-      <w:r>
-        <w:rPr>
-          <w:color w:val="000000"/>
-        </w:rPr>
-        <w:t>s or cards to the child if the child cannot read for him or herself) and must keep items sent for the child</w:t>
-      </w:r>
-      <w:r>
-        <w:rPr>
-          <w:color w:val="FF0000"/>
-        </w:rPr>
-        <w:t xml:space="preserve">[ren] </w:t>
-      </w:r>
-      <w:r>
-        <w:rPr>
-          <w:color w:val="000000"/>
-        </w:rPr>
-        <w:t xml:space="preserve">to access when they wish from time to time. </w:t>
-      </w:r>
-      <w:r>
-        <w:rPr>
-          <w:color w:val="FF0000"/>
-        </w:rPr>
-        <w:t>[</w:t>
-      </w:r>
-      <w:r>
-        <w:rPr>
-          <w:i/>
-          <w:color w:val="FF0000"/>
-        </w:rPr>
-        <w:t>Name</w:t>
-      </w:r>
-      <w:r>
-        <w:rPr>
-          <w:color w:val="FF0000"/>
-        </w:rPr>
-        <w:t>]</w:t>
-      </w:r>
-      <w:r>
-        <w:rPr>
-          <w:color w:val="000000"/>
-        </w:rPr>
-        <w:t xml:space="preserve"> must encourage the child</w:t>
-      </w:r>
-      <w:r>
-        <w:rPr>
-          <w:color w:val="FF0000"/>
-        </w:rPr>
-        <w:t xml:space="preserve">[ren] </w:t>
-      </w:r>
-      <w:r>
-        <w:rPr>
-          <w:color w:val="000000"/>
-        </w:rPr>
-        <w:t>to respond to each item sent by way of letter or card in reply</w:t>
-      </w:r>
-      <w:r>
-        <w:rPr>
-          <w:color w:val="000000"/>
-        </w:rPr>
-        <w:t xml:space="preserve">. </w:t>
+        <w:t xml:space="preserve">to respond to each item sent by way of letter or card in reply. </w:t>
       </w:r>
       <w:r>
         <w:rPr>
@@ -5414,10 +5302,7 @@
         <w:t>[ren]</w:t>
       </w:r>
       <w:r>
-        <w:t xml:space="preserve">’s </w:t>
-      </w:r>
-      <w:r>
-        <w:t>passport</w:t>
+        <w:t>’s passport</w:t>
       </w:r>
       <w:r>
         <w:rPr>
@@ -5645,10 +5530,7 @@
         <w:t>[ren]</w:t>
       </w:r>
       <w:r>
-        <w:t>’s care, nor instruct or encourage anybody else to do so, other than for the purpose of contact agreed in writing or ordered by the court, in whi</w:t>
-      </w:r>
-      <w:r>
-        <w:t>ch case the child</w:t>
+        <w:t>’s care, nor instruct or encourage anybody else to do so, other than for the purpose of contact agreed in writing or ordered by the court, in which case the child</w:t>
       </w:r>
       <w:r>
         <w:rPr>
@@ -5804,13 +5686,7 @@
         <w:rPr>
           <w:rFonts w:eastAsia="Calibri"/>
         </w:rPr>
-        <w:t>all</w:t>
-      </w:r>
-      <w:r>
-        <w:rPr>
-          <w:rFonts w:eastAsia="Calibri"/>
-        </w:rPr>
-        <w:t>ow</w:t>
+        <w:t>allow</w:t>
       </w:r>
       <w:r>
         <w:t xml:space="preserve"> the </w:t>
@@ -6035,13 +5911,7 @@
         <w:rPr>
           <w:color w:val="FF0000"/>
         </w:rPr>
-        <w:t>] (a funded party) can reasonably afford to pay towards those</w:t>
-      </w:r>
-      <w:r>
-        <w:rPr>
-          <w:color w:val="FF0000"/>
-        </w:rPr>
-        <w:t xml:space="preserve"> costs.]</w:t>
+        <w:t>] (a funded party) can reasonably afford to pay towards those costs.]</w:t>
       </w:r>
     </w:p>
     <w:p>
@@ -6154,13 +6024,7 @@
         <w:rPr>
           <w:b/>
         </w:rPr>
-        <w:t xml:space="preserve">have been referred to any agency, including local authority </w:t>
-      </w:r>
-      <w:r>
-        <w:rPr>
-          <w:b/>
-        </w:rPr>
-        <w:t>children’s services.</w:t>
+        <w:t>have been referred to any agency, including local authority children’s services.</w:t>
       </w:r>
     </w:p>
     <w:p>
@@ -7065,10 +6929,7 @@
         <w:t>]</w:t>
       </w:r>
       <w:r>
-        <w:t xml:space="preserve"> with th</w:t>
-      </w:r>
-      <w:r>
-        <w:t>e child</w:t>
+        <w:t xml:space="preserve"> with the child</w:t>
       </w:r>
       <w:r>
         <w:rPr>
@@ -7168,13 +7029,7 @@
         <w:rPr>
           <w:color w:val="000000"/>
         </w:rPr>
-        <w:t xml:space="preserve">and the parent with whom they are </w:t>
-      </w:r>
-      <w:r>
-        <w:rPr>
-          <w:color w:val="000000"/>
-        </w:rPr>
-        <w:t>living.</w:t>
+        <w:t>and the parent with whom they are living.</w:t>
       </w:r>
     </w:p>
     <w:p>
@@ -7254,13 +7109,7 @@
         <w:rPr>
           <w:color w:val="000000"/>
         </w:rPr>
-        <w:t>he parties shall share and consult with each other in advance of making decisions about the chil</w:t>
-      </w:r>
-      <w:r>
-        <w:rPr>
-          <w:color w:val="000000"/>
-        </w:rPr>
-        <w:t>d’s welfare including but not limited to foreign travel, religion, education, and health.</w:t>
+        <w:t>he parties shall share and consult with each other in advance of making decisions about the child’s welfare including but not limited to foreign travel, religion, education, and health.</w:t>
       </w:r>
     </w:p>
     <w:p>
@@ -7658,16 +7507,7 @@
         <w:sz w:val="18"/>
         <w:szCs w:val="18"/>
       </w:rPr>
-      <w:t xml:space="preserve">Order </w:t>
-    </w:r>
-    <w:r>
-      <w:rPr>
-        <w:i/>
-        <w:color w:val="000000"/>
-        <w:sz w:val="18"/>
-        <w:szCs w:val="18"/>
-      </w:rPr>
-      <w:t>7.6: Private Law Final Order</w:t>
+      <w:t>Order 7.6: Private Law Final Order</w:t>
     </w:r>
   </w:p>
 </w:hdr>
@@ -10443,6 +10283,12 @@
 </file>
 
 <file path=customXml/item1.xml><?xml version="1.0" encoding="utf-8"?>
+<go:gDocsCustomXmlDataStorage xmlns:go="http://customooxmlschemas.google.com/" xmlns:r="http://schemas.openxmlformats.org/officeDocument/2006/relationships">
+  <go:docsCustomData xmlns:go="http://customooxmlschemas.google.com/" roundtripDataSignature="AMtx7mi8AwbXs/Er2Yr1ioeqVPJT61dklQ==">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</go:docsCustomData>
+</go:gDocsCustomXmlDataStorage>
+</file>
+
+<file path=customXml/item2.xml><?xml version="1.0" encoding="utf-8"?>
 <?mso-contentType ?>
 <FormTemplates xmlns="http://schemas.microsoft.com/sharepoint/v3/contenttype/forms">
   <Display>DocumentLibraryForm</Display>
@@ -10451,13 +10297,13 @@
 </FormTemplates>
 </file>
 
-<file path=customXml/item2.xml><?xml version="1.0" encoding="utf-8"?>
-<go:gDocsCustomXmlDataStorage xmlns:go="http://customooxmlschemas.google.com/" xmlns:r="http://schemas.openxmlformats.org/officeDocument/2006/relationships">
-  <go:docsCustomData xmlns:go="http://customooxmlschemas.google.com/" roundtripDataSignature="AMtx7mi8AwbXs/Er2Yr1ioeqVPJT61dklQ==">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</go:docsCustomData>
-</go:gDocsCustomXmlDataStorage>
+<file path=customXml/item3.xml><?xml version="1.0" encoding="utf-8"?>
+<p:properties xmlns:p="http://schemas.microsoft.com/office/2006/metadata/properties" xmlns:xsi="http://www.w3.org/2001/XMLSchema-instance" xmlns:pc="http://schemas.microsoft.com/office/infopath/2007/PartnerControls">
+  <documentManagement/>
+</p:properties>
 </file>
 
-<file path=customXml/item3.xml><?xml version="1.0" encoding="utf-8"?>
+<file path=customXml/item4.xml><?xml version="1.0" encoding="utf-8"?>
 <ct:contentTypeSchema xmlns:ct="http://schemas.microsoft.com/office/2006/metadata/contentType" xmlns:ma="http://schemas.microsoft.com/office/2006/metadata/properties/metaAttributes" ct:_="" ma:_="" ma:contentTypeName="Document" ma:contentTypeID="0x0101000E4DA75171305447B6ECC72320C4E44F" ma:contentTypeVersion="3" ma:contentTypeDescription="Create a new document." ma:contentTypeScope="" ma:versionID="a9c7063d5843984f7f4d6cd7502b4640">
   <xsd:schema xmlns:xsd="http://www.w3.org/2001/XMLSchema" xmlns:xs="http://www.w3.org/2001/XMLSchema" xmlns:p="http://schemas.microsoft.com/office/2006/metadata/properties" xmlns:ns2="210ba70c-f017-49fc-8265-4c81f30ce596" targetNamespace="http://schemas.microsoft.com/office/2006/metadata/properties" ma:root="true" ma:fieldsID="4b06bcc66f9fdd10d2c47041fbba1e1f" ns2:_="">
     <xsd:import namespace="210ba70c-f017-49fc-8265-4c81f30ce596"/>
@@ -10595,21 +10441,7 @@
 </ct:contentTypeSchema>
 </file>
 
-<file path=customXml/item4.xml><?xml version="1.0" encoding="utf-8"?>
-<p:properties xmlns:p="http://schemas.microsoft.com/office/2006/metadata/properties" xmlns:xsi="http://www.w3.org/2001/XMLSchema-instance" xmlns:pc="http://schemas.microsoft.com/office/infopath/2007/PartnerControls">
-  <documentManagement/>
-</p:properties>
-</file>
-
 <file path=customXml/itemProps1.xml><?xml version="1.0" encoding="utf-8"?>
-<ds:datastoreItem xmlns:ds="http://schemas.openxmlformats.org/officeDocument/2006/customXml" ds:itemID="{2B866114-4660-409C-A4EF-906EAA973A89}">
-  <ds:schemaRefs>
-    <ds:schemaRef ds:uri="http://schemas.microsoft.com/sharepoint/v3/contenttype/forms"/>
-  </ds:schemaRefs>
-</ds:datastoreItem>
-</file>
-
-<file path=customXml/itemProps2.xml><?xml version="1.0" encoding="utf-8"?>
 <ds:datastoreItem xmlns:ds="http://schemas.openxmlformats.org/officeDocument/2006/customXml" ds:itemID="{11111111-1234-1234-1234-123412341234}">
   <ds:schemaRefs>
     <ds:schemaRef ds:uri="http://customooxmlschemas.google.com/"/>
@@ -10618,7 +10450,24 @@
 </ds:datastoreItem>
 </file>
 
+<file path=customXml/itemProps2.xml><?xml version="1.0" encoding="utf-8"?>
+<ds:datastoreItem xmlns:ds="http://schemas.openxmlformats.org/officeDocument/2006/customXml" ds:itemID="{2B866114-4660-409C-A4EF-906EAA973A89}">
+  <ds:schemaRefs>
+    <ds:schemaRef ds:uri="http://schemas.microsoft.com/sharepoint/v3/contenttype/forms"/>
+  </ds:schemaRefs>
+</ds:datastoreItem>
+</file>
+
 <file path=customXml/itemProps3.xml><?xml version="1.0" encoding="utf-8"?>
+<ds:datastoreItem xmlns:ds="http://schemas.openxmlformats.org/officeDocument/2006/customXml" ds:itemID="{C73A098B-9058-491B-ADE8-62485A2F6CEF}">
+  <ds:schemaRefs>
+    <ds:schemaRef ds:uri="http://schemas.microsoft.com/office/2006/metadata/properties"/>
+    <ds:schemaRef ds:uri="http://schemas.microsoft.com/office/infopath/2007/PartnerControls"/>
+  </ds:schemaRefs>
+</ds:datastoreItem>
+</file>
+
+<file path=customXml/itemProps4.xml><?xml version="1.0" encoding="utf-8"?>
 <ds:datastoreItem xmlns:ds="http://schemas.openxmlformats.org/officeDocument/2006/customXml" ds:itemID="{06A51E19-7B1B-4C2C-9D70-62B6CA81F888}">
   <ds:schemaRefs>
     <ds:schemaRef ds:uri="http://schemas.microsoft.com/office/2006/metadata/contentType"/>
@@ -10634,13 +10483,4 @@
     <ds:schemaRef ds:uri="http://schemas.microsoft.com/internal/obd"/>
   </ds:schemaRefs>
 </ds:datastoreItem>
-</file>
-
-<file path=customXml/itemProps4.xml><?xml version="1.0" encoding="utf-8"?>
-<ds:datastoreItem xmlns:ds="http://schemas.openxmlformats.org/officeDocument/2006/customXml" ds:itemID="{C73A098B-9058-491B-ADE8-62485A2F6CEF}">
-  <ds:schemaRefs>
-    <ds:schemaRef ds:uri="http://schemas.microsoft.com/office/2006/metadata/properties"/>
-    <ds:schemaRef ds:uri="http://schemas.microsoft.com/office/infopath/2007/PartnerControls"/>
-  </ds:schemaRefs>
-</ds:datastoreItem>
 </file>
</xml_diff>